<commit_message>
Incorporated all of Marc's comments
</commit_message>
<xml_diff>
--- a/talks/imaging_applied_optics_2016/All-in-focus image capture using lens swivel.docx
+++ b/talks/imaging_applied_optics_2016/All-in-focus image capture using lens swivel.docx
@@ -7,7 +7,16 @@
         <w:pStyle w:val="MCTitle"/>
       </w:pPr>
       <w:r>
-        <w:t>All-in-focus image capture using lens swivel</w:t>
+        <w:t>Omni</w:t>
+      </w:r>
+      <w:r>
+        <w:t xml:space="preserve">focus image </w:t>
+      </w:r>
+      <w:r>
+        <w:t>synthesis</w:t>
+      </w:r>
+      <w:r>
+        <w:t xml:space="preserve"> using lens swivel</w:t>
       </w:r>
     </w:p>
     <w:p>
@@ -154,7 +163,7 @@
         <w:t xml:space="preserve">simulation is used to </w:t>
       </w:r>
       <w:r>
-        <w:t>validate</w:t>
+        <w:t>test</w:t>
       </w:r>
       <w:r>
         <w:t xml:space="preserve"> the method.</w:t>
@@ -428,7 +437,13 @@
         <w:t>In focus stacking [1], a form of epsilon photography, a stack of photographs is captured</w:t>
       </w:r>
       <w:r>
-        <w:t xml:space="preserve"> using a conventional fronto-parallel camera</w:t>
+        <w:t xml:space="preserve"> using a conventional </w:t>
+      </w:r>
+      <w:r>
+        <w:t>camera</w:t>
+      </w:r>
+      <w:r>
+        <w:t xml:space="preserve"> (in which the lens, sensor and focused plane are parallel)</w:t>
       </w:r>
       <w:r>
         <w:t xml:space="preserve"> while focusing </w:t>
@@ -506,7 +521,13 @@
         <w:t xml:space="preserve"> commonly used</w:t>
       </w:r>
       <w:r>
-        <w:t xml:space="preserve"> to focus on tilted object surfaces.</w:t>
+        <w:t xml:space="preserve"> to </w:t>
+      </w:r>
+      <w:r>
+        <w:t>image</w:t>
+      </w:r>
+      <w:r>
+        <w:t xml:space="preserve"> tilted object surfaces.</w:t>
       </w:r>
       <w:r>
         <w:t xml:space="preserve"> I</w:t>
@@ -554,7 +575,13 @@
         <w:t xml:space="preserve"> along a particular direction of interest</w:t>
       </w:r>
       <w:r>
-        <w:t>, which extends to infinity within the field-of-view,</w:t>
+        <w:t xml:space="preserve">, which </w:t>
+      </w:r>
+      <w:r>
+        <w:t>may extend</w:t>
+      </w:r>
+      <w:r>
+        <w:t xml:space="preserve"> to infinity within the field-of-view,</w:t>
       </w:r>
       <w:r>
         <w:t xml:space="preserve"> resulting in infinite DOF along that direction. However, the DOF</w:t>
@@ -572,7 +599,10 @@
         <w:t xml:space="preserve"> still finite. In this work, we combined </w:t>
       </w:r>
       <w:r>
-        <w:t>these two methods</w:t>
+        <w:t xml:space="preserve">these two </w:t>
+      </w:r>
+      <w:r>
+        <w:t>ideas</w:t>
       </w:r>
       <w:r>
         <w:t xml:space="preserve"> to </w:t>
@@ -807,231 +837,237 @@
         <w:t>symmetric</w:t>
       </w:r>
       <w:r>
+        <w:t xml:space="preserve"> </w:t>
+      </w:r>
+      <w:r>
+        <w:t>lens</w:t>
+      </w:r>
+      <w:r>
+        <w:t xml:space="preserve"> </w:t>
+      </w:r>
+      <w:r>
+        <w:t>about the center of its ent</w:t>
+      </w:r>
+      <w:r>
+        <w:t xml:space="preserve">rance pupil, then the </w:t>
+      </w:r>
+      <w:r>
+        <w:t xml:space="preserve">geometric </w:t>
+      </w:r>
+      <w:r>
+        <w:t xml:space="preserve">warping in the images (mainly lateral </w:t>
+      </w:r>
+      <w:r>
+        <w:t>translation</w:t>
+      </w:r>
+      <w:r>
+        <w:t xml:space="preserve"> and scaling)</w:t>
+      </w:r>
+      <w:r>
+        <w:t xml:space="preserve"> </w:t>
+      </w:r>
+      <w:r>
+        <w:t xml:space="preserve">caused </w:t>
+      </w:r>
+      <w:r>
+        <w:rPr>
+          <w:noProof/>
+        </w:rPr>
+        <w:t>by</w:t>
+      </w:r>
+      <w:r>
+        <w:t xml:space="preserve"> </w:t>
+      </w:r>
+      <w:r>
+        <w:t>the</w:t>
+      </w:r>
+      <w:r>
+        <w:t xml:space="preserve"> </w:t>
+      </w:r>
+      <w:r>
+        <w:t>rotation of the lens is</w:t>
+      </w:r>
+      <w:r>
+        <w:t xml:space="preserve"> </w:t>
+      </w:r>
+      <w:r>
         <w:rPr>
           <w:i/>
         </w:rPr>
+        <w:t>independent</w:t>
+      </w:r>
+      <w:r>
+        <w:t xml:space="preserve"> of the object coordinates. </w:t>
+      </w:r>
+      <w:r>
+        <w:t>Concomitantly</w:t>
+      </w:r>
+      <w:r>
+        <w:t>,</w:t>
+      </w:r>
+      <w:r>
         <w:t xml:space="preserve"> </w:t>
       </w:r>
       <w:r>
-        <w:t>lens</w:t>
+        <w:t xml:space="preserve">rotating the lens </w:t>
+      </w:r>
+      <w:r>
+        <w:t>forces</w:t>
+      </w:r>
+      <w:r>
+        <w:t xml:space="preserve"> the </w:t>
+      </w:r>
+      <w:r>
+        <w:t>PoSF</w:t>
+      </w:r>
+      <w:r>
+        <w:t xml:space="preserve"> to </w:t>
+      </w:r>
+      <w:r>
+        <w:t xml:space="preserve">swing through the </w:t>
+      </w:r>
+      <w:r>
+        <w:rPr>
+          <w:noProof/>
+        </w:rPr>
+        <w:t>three</w:t>
+      </w:r>
+      <w:r>
+        <w:rPr>
+          <w:noProof/>
+        </w:rPr>
+        <w:t>-</w:t>
+      </w:r>
+      <w:r>
+        <w:rPr>
+          <w:noProof/>
+        </w:rPr>
+        <w:t>dimensional</w:t>
+      </w:r>
+      <w:r>
+        <w:t xml:space="preserve"> object space</w:t>
+      </w:r>
+      <w:r>
+        <w:t xml:space="preserve"> (extending infinitely along the depth)</w:t>
+      </w:r>
+      <w:r>
+        <w:t xml:space="preserve">. </w:t>
+      </w:r>
+      <w:r>
+        <w:t xml:space="preserve">Consequently, </w:t>
+      </w:r>
+      <w:r>
+        <w:t xml:space="preserve">we can construct a stack with relatively few images that collectively contain </w:t>
+      </w:r>
+      <w:r>
+        <w:t>most</w:t>
+      </w:r>
+      <w:r>
+        <w:t xml:space="preserve"> regions</w:t>
+      </w:r>
+      <w:r>
+        <w:t xml:space="preserve"> in focus</w:t>
       </w:r>
       <w:r>
         <w:t xml:space="preserve"> </w:t>
       </w:r>
       <w:r>
-        <w:t>about the center of its ent</w:t>
-      </w:r>
-      <w:r>
-        <w:t xml:space="preserve">rance pupil, then the </w:t>
-      </w:r>
-      <w:r>
-        <w:t xml:space="preserve">geometric </w:t>
-      </w:r>
-      <w:r>
-        <w:t>warping in the images (mainly lateral shift and scaling)</w:t>
+        <w:t>with</w:t>
+      </w:r>
+      <w:r>
+        <w:t>in an infinitely extending depth</w:t>
+      </w:r>
+      <w:r>
+        <w:t xml:space="preserve"> as shown in Fig. 1(b)</w:t>
+      </w:r>
+      <w:r>
+        <w:t xml:space="preserve">. </w:t>
+      </w:r>
+      <w:r>
+        <w:t xml:space="preserve">Since the </w:t>
+      </w:r>
+      <w:r>
+        <w:t>image-image transformation</w:t>
       </w:r>
       <w:r>
         <w:t xml:space="preserve"> </w:t>
       </w:r>
       <w:r>
-        <w:t xml:space="preserve">caused </w:t>
+        <w:t xml:space="preserve">between the images </w:t>
+      </w:r>
+      <w:r>
+        <w:t xml:space="preserve">in the stack </w:t>
+      </w:r>
+      <w:r>
+        <w:t>is independ</w:t>
+      </w:r>
+      <w:r>
+        <w:t xml:space="preserve">ent of object coordinates, </w:t>
+      </w:r>
+      <w:r>
+        <w:t xml:space="preserve">we </w:t>
       </w:r>
       <w:r>
         <w:rPr>
           <w:noProof/>
         </w:rPr>
-        <w:t>by</w:t>
-      </w:r>
-      <w:r>
+        <w:t>can</w:t>
+      </w:r>
+      <w:r>
+        <w:rPr>
+          <w:noProof/>
+        </w:rPr>
         <w:t xml:space="preserve"> </w:t>
       </w:r>
       <w:r>
-        <w:t>the</w:t>
+        <w:t xml:space="preserve">easily </w:t>
+      </w:r>
+      <w:r>
+        <w:t xml:space="preserve">register and </w:t>
+      </w:r>
+      <w:r>
+        <w:t>blend</w:t>
+      </w:r>
+      <w:r>
+        <w:t xml:space="preserve"> the </w:t>
+      </w:r>
+      <w:r>
+        <w:t>photographs</w:t>
       </w:r>
       <w:r>
         <w:t xml:space="preserve"> </w:t>
       </w:r>
       <w:r>
-        <w:t>rotation of the lens is</w:t>
-      </w:r>
-      <w:r>
+        <w:rPr>
+          <w:noProof/>
+        </w:rPr>
+        <w:t>in the stack</w:t>
+      </w:r>
+      <w:r>
+        <w:t xml:space="preserve"> to </w:t>
+      </w:r>
+      <w:r>
+        <w:rPr>
+          <w:noProof/>
+        </w:rPr>
+        <w:t>synthesize</w:t>
+      </w:r>
+      <w:r>
+        <w:rPr>
+          <w:noProof/>
+        </w:rPr>
         <w:t xml:space="preserve"> </w:t>
       </w:r>
       <w:r>
         <w:rPr>
-          <w:i/>
-        </w:rPr>
-        <w:t>independent</w:t>
-      </w:r>
-      <w:r>
-        <w:t xml:space="preserve"> of the object coordinates. </w:t>
-      </w:r>
-      <w:r>
-        <w:t>Concomitantly</w:t>
-      </w:r>
-      <w:r>
-        <w:t>,</w:t>
-      </w:r>
-      <w:r>
-        <w:t xml:space="preserve"> </w:t>
-      </w:r>
-      <w:r>
-        <w:t xml:space="preserve">rotating the lens </w:t>
-      </w:r>
-      <w:r>
-        <w:t>forces</w:t>
-      </w:r>
-      <w:r>
-        <w:t xml:space="preserve"> the </w:t>
-      </w:r>
-      <w:r>
-        <w:t>PoSF</w:t>
-      </w:r>
-      <w:r>
-        <w:t xml:space="preserve"> to </w:t>
-      </w:r>
-      <w:r>
-        <w:t xml:space="preserve">swing through the </w:t>
-      </w:r>
-      <w:r>
-        <w:rPr>
           <w:noProof/>
         </w:rPr>
-        <w:t>three</w:t>
+        <w:t>a</w:t>
       </w:r>
       <w:r>
         <w:rPr>
           <w:noProof/>
         </w:rPr>
-        <w:t>-</w:t>
-      </w:r>
-      <w:r>
-        <w:rPr>
-          <w:noProof/>
-        </w:rPr>
-        <w:t>dimensional</w:t>
-      </w:r>
-      <w:r>
-        <w:t xml:space="preserve"> object space</w:t>
-      </w:r>
-      <w:r>
-        <w:t xml:space="preserve"> (extending infinitely along the depth)</w:t>
-      </w:r>
-      <w:r>
-        <w:t xml:space="preserve">. </w:t>
-      </w:r>
-      <w:r>
-        <w:t xml:space="preserve">Consequently, </w:t>
-      </w:r>
-      <w:r>
-        <w:t xml:space="preserve">we can construct a stack with relatively few images that collectively contain </w:t>
-      </w:r>
-      <w:r>
-        <w:t>most</w:t>
-      </w:r>
-      <w:r>
-        <w:t xml:space="preserve"> regions</w:t>
-      </w:r>
-      <w:r>
-        <w:t xml:space="preserve"> in focus</w:t>
-      </w:r>
-      <w:r>
-        <w:t xml:space="preserve"> </w:t>
-      </w:r>
-      <w:r>
-        <w:t>with</w:t>
-      </w:r>
-      <w:r>
-        <w:t>in an infinitely extending depth</w:t>
-      </w:r>
-      <w:r>
-        <w:t xml:space="preserve"> as shown in Fig. 1(b)</w:t>
-      </w:r>
-      <w:r>
-        <w:t xml:space="preserve">. </w:t>
-      </w:r>
-      <w:r>
-        <w:t xml:space="preserve">Since the </w:t>
-      </w:r>
-      <w:r>
-        <w:t>point-by-point mapping</w:t>
-      </w:r>
-      <w:r>
-        <w:t xml:space="preserve"> </w:t>
-      </w:r>
-      <w:r>
-        <w:t xml:space="preserve">between the images in the stack </w:t>
-      </w:r>
-      <w:r>
-        <w:t>is independ</w:t>
-      </w:r>
-      <w:r>
-        <w:t xml:space="preserve">ent of object coordinates, </w:t>
-      </w:r>
-      <w:r>
-        <w:t xml:space="preserve">we </w:t>
-      </w:r>
-      <w:r>
-        <w:rPr>
-          <w:noProof/>
-        </w:rPr>
-        <w:t>can</w:t>
-      </w:r>
-      <w:r>
-        <w:rPr>
-          <w:noProof/>
-        </w:rPr>
-        <w:t xml:space="preserve"> </w:t>
-      </w:r>
-      <w:r>
-        <w:t xml:space="preserve">easily </w:t>
-      </w:r>
-      <w:r>
-        <w:t xml:space="preserve">register and </w:t>
-      </w:r>
-      <w:r>
-        <w:t>blend</w:t>
-      </w:r>
-      <w:r>
-        <w:t xml:space="preserve"> the </w:t>
-      </w:r>
-      <w:r>
-        <w:t>photographs</w:t>
-      </w:r>
-      <w:r>
-        <w:t xml:space="preserve"> </w:t>
-      </w:r>
-      <w:r>
-        <w:rPr>
-          <w:noProof/>
-        </w:rPr>
-        <w:t>in the stack</w:t>
-      </w:r>
-      <w:r>
-        <w:t xml:space="preserve"> to </w:t>
-      </w:r>
-      <w:r>
-        <w:rPr>
-          <w:noProof/>
-        </w:rPr>
-        <w:t>synthesize</w:t>
-      </w:r>
-      <w:r>
-        <w:rPr>
-          <w:noProof/>
-        </w:rPr>
-        <w:t xml:space="preserve"> </w:t>
-      </w:r>
-      <w:r>
-        <w:rPr>
-          <w:noProof/>
-        </w:rPr>
-        <w:t>a</w:t>
-      </w:r>
-      <w:r>
-        <w:rPr>
-          <w:noProof/>
-        </w:rPr>
         <w:t xml:space="preserve">n image </w:t>
       </w:r>
       <w:r>
@@ -1040,13 +1076,9 @@
       <w:r>
         <w:t>.</w:t>
       </w:r>
-    </w:p>
-    <w:p>
-      <w:pPr>
-        <w:pStyle w:val="MCBodySP"/>
-        <w:spacing w:before="120"/>
-        <w:jc w:val="both"/>
-      </w:pPr>
+      <w:r>
+        <w:t xml:space="preserve"> Furthermore, if the camera is calibrated then we can use a closed form expression to register the images in the stack. </w:t>
+      </w:r>
     </w:p>
     <w:p>
       <w:pPr>
@@ -1985,6 +2017,59 @@
                           </w:rPr>
                           <m:t>-</m:t>
                         </m:r>
+                        <m:sSub>
+                          <m:sSubPr>
+                            <m:ctrlPr>
+                              <w:rPr>
+                                <w:rFonts w:ascii="Cambria Math" w:eastAsiaTheme="minorEastAsia" w:hAnsi="Cambria Math" w:cstheme="minorBidi"/>
+                                <w:i/>
+                                <w:iCs/>
+                                <w:color w:val="000000" w:themeColor="text1"/>
+                                <w:kern w:val="24"/>
+                                <w:szCs w:val="40"/>
+                              </w:rPr>
+                            </m:ctrlPr>
+                          </m:sSubPr>
+                          <m:e>
+                            <m:acc>
+                              <m:accPr>
+                                <m:chr m:val="́"/>
+                                <m:ctrlPr>
+                                  <w:rPr>
+                                    <w:rFonts w:ascii="Cambria Math" w:eastAsiaTheme="minorEastAsia" w:hAnsi="Cambria Math" w:cstheme="minorBidi"/>
+                                    <w:i/>
+                                    <w:iCs/>
+                                    <w:color w:val="000000" w:themeColor="text1"/>
+                                    <w:kern w:val="24"/>
+                                    <w:szCs w:val="40"/>
+                                  </w:rPr>
+                                </m:ctrlPr>
+                              </m:accPr>
+                              <m:e>
+                                <m:r>
+                                  <w:rPr>
+                                    <w:rFonts w:ascii="Cambria Math" w:eastAsiaTheme="minorEastAsia" w:hAnsi="Cambria Math" w:cstheme="minorBidi"/>
+                                    <w:color w:val="000000" w:themeColor="text1"/>
+                                    <w:kern w:val="24"/>
+                                    <w:szCs w:val="40"/>
+                                  </w:rPr>
+                                  <m:t>d</m:t>
+                                </m:r>
+                              </m:e>
+                            </m:acc>
+                          </m:e>
+                          <m:sub>
+                            <m:r>
+                              <w:rPr>
+                                <w:rFonts w:ascii="Cambria Math" w:eastAsiaTheme="minorEastAsia" w:hAnsi="Cambria Math" w:cstheme="minorBidi"/>
+                                <w:color w:val="000000" w:themeColor="text1"/>
+                                <w:kern w:val="24"/>
+                                <w:szCs w:val="40"/>
+                              </w:rPr>
+                              <m:t>e</m:t>
+                            </m:r>
+                          </m:sub>
+                        </m:sSub>
                         <m:sSubSup>
                           <m:sSubSupPr>
                             <m:ctrlPr>
@@ -2046,59 +2131,6 @@
                             </m:r>
                           </m:sup>
                         </m:sSubSup>
-                        <m:sSub>
-                          <m:sSubPr>
-                            <m:ctrlPr>
-                              <w:rPr>
-                                <w:rFonts w:ascii="Cambria Math" w:eastAsiaTheme="minorEastAsia" w:hAnsi="Cambria Math" w:cstheme="minorBidi"/>
-                                <w:i/>
-                                <w:iCs/>
-                                <w:color w:val="000000" w:themeColor="text1"/>
-                                <w:kern w:val="24"/>
-                                <w:szCs w:val="40"/>
-                              </w:rPr>
-                            </m:ctrlPr>
-                          </m:sSubPr>
-                          <m:e>
-                            <m:acc>
-                              <m:accPr>
-                                <m:chr m:val="́"/>
-                                <m:ctrlPr>
-                                  <w:rPr>
-                                    <w:rFonts w:ascii="Cambria Math" w:eastAsiaTheme="minorEastAsia" w:hAnsi="Cambria Math" w:cstheme="minorBidi"/>
-                                    <w:i/>
-                                    <w:iCs/>
-                                    <w:color w:val="000000" w:themeColor="text1"/>
-                                    <w:kern w:val="24"/>
-                                    <w:szCs w:val="40"/>
-                                  </w:rPr>
-                                </m:ctrlPr>
-                              </m:accPr>
-                              <m:e>
-                                <m:r>
-                                  <w:rPr>
-                                    <w:rFonts w:ascii="Cambria Math" w:eastAsiaTheme="minorEastAsia" w:hAnsi="Cambria Math" w:cstheme="minorBidi"/>
-                                    <w:color w:val="000000" w:themeColor="text1"/>
-                                    <w:kern w:val="24"/>
-                                    <w:szCs w:val="40"/>
-                                  </w:rPr>
-                                  <m:t>d</m:t>
-                                </m:r>
-                              </m:e>
-                            </m:acc>
-                          </m:e>
-                          <m:sub>
-                            <m:r>
-                              <w:rPr>
-                                <w:rFonts w:ascii="Cambria Math" w:eastAsiaTheme="minorEastAsia" w:hAnsi="Cambria Math" w:cstheme="minorBidi"/>
-                                <w:color w:val="000000" w:themeColor="text1"/>
-                                <w:kern w:val="24"/>
-                                <w:szCs w:val="40"/>
-                              </w:rPr>
-                              <m:t>e</m:t>
-                            </m:r>
-                          </m:sub>
-                        </m:sSub>
                         <m:r>
                           <m:rPr>
                             <m:sty m:val="p"/>
@@ -2944,14 +2976,27 @@
             <w:r>
               <w:instrText xml:space="preserve"> MACROBUTTON NumberReference \* MERGEFORMAT (</w:instrText>
             </w:r>
-            <w:fldSimple w:instr=" SEQ EquationNumber \n \* Arabic \* MERGEFORMAT ">
-              <w:r>
-                <w:rPr>
-                  <w:noProof/>
-                </w:rPr>
-                <w:instrText>1</w:instrText>
-              </w:r>
-            </w:fldSimple>
+            <w:r>
+              <w:fldChar w:fldCharType="begin"/>
+            </w:r>
+            <w:r>
+              <w:instrText xml:space="preserve"> SEQ EquationNumber \n \* Arabic \* MERGEFORMAT </w:instrText>
+            </w:r>
+            <w:r>
+              <w:fldChar w:fldCharType="separate"/>
+            </w:r>
+            <w:r>
+              <w:rPr>
+                <w:noProof/>
+              </w:rPr>
+              <w:instrText>1</w:instrText>
+            </w:r>
+            <w:r>
+              <w:rPr>
+                <w:noProof/>
+              </w:rPr>
+              <w:fldChar w:fldCharType="end"/>
+            </w:r>
             <w:r>
               <w:instrText>)</w:instrText>
             </w:r>
@@ -3599,6 +3644,26 @@
           <w:szCs w:val="40"/>
         </w:rPr>
         <w:t>.</w:t>
+      </w:r>
+      <w:r>
+        <w:rPr>
+          <w:i w:val="0"/>
+          <w:iCs/>
+          <w:kern w:val="24"/>
+          <w:szCs w:val="40"/>
+        </w:rPr>
+        <w:t xml:space="preserve"> Symmetric lens, such as the Double Gauss and its varian</w:t>
+      </w:r>
+      <w:bookmarkStart w:id="0" w:name="_GoBack"/>
+      <w:bookmarkEnd w:id="0"/>
+      <w:r>
+        <w:rPr>
+          <w:i w:val="0"/>
+          <w:iCs/>
+          <w:kern w:val="24"/>
+          <w:szCs w:val="40"/>
+        </w:rPr>
+        <w:t xml:space="preserve">ts, are commonly used in the design of Scheimpflug camera lenses. </w:t>
       </w:r>
     </w:p>
     <w:p>
@@ -5305,8 +5370,8 @@
             </m:oMathPara>
           </w:p>
         </w:tc>
-        <w:bookmarkStart w:id="0" w:name="NumberRef7055475116"/>
-        <w:bookmarkStart w:id="1" w:name="NumberRef2895624638"/>
+        <w:bookmarkStart w:id="1" w:name="NumberRef7055475116"/>
+        <w:bookmarkStart w:id="2" w:name="NumberRef2895624638"/>
         <w:tc>
           <w:tcPr>
             <w:tcW w:w="720" w:type="dxa"/>
@@ -5323,22 +5388,35 @@
             <w:r>
               <w:instrText xml:space="preserve"> MACROBUTTON NumberReference \* MERGEFORMAT (</w:instrText>
             </w:r>
-            <w:fldSimple w:instr=" SEQ EquationNumber \n \* Arabic \* MERGEFORMAT ">
-              <w:r>
-                <w:rPr>
-                  <w:noProof/>
-                </w:rPr>
-                <w:instrText>2</w:instrText>
-              </w:r>
-            </w:fldSimple>
+            <w:r>
+              <w:fldChar w:fldCharType="begin"/>
+            </w:r>
+            <w:r>
+              <w:instrText xml:space="preserve"> SEQ EquationNumber \n \* Arabic \* MERGEFORMAT </w:instrText>
+            </w:r>
+            <w:r>
+              <w:fldChar w:fldCharType="separate"/>
+            </w:r>
+            <w:r>
+              <w:rPr>
+                <w:noProof/>
+              </w:rPr>
+              <w:instrText>2</w:instrText>
+            </w:r>
+            <w:r>
+              <w:rPr>
+                <w:noProof/>
+              </w:rPr>
+              <w:fldChar w:fldCharType="end"/>
+            </w:r>
             <w:r>
               <w:instrText>)</w:instrText>
             </w:r>
             <w:r>
               <w:fldChar w:fldCharType="end"/>
             </w:r>
-            <w:bookmarkEnd w:id="0"/>
             <w:bookmarkEnd w:id="1"/>
+            <w:bookmarkEnd w:id="2"/>
           </w:p>
         </w:tc>
       </w:tr>
@@ -7143,8 +7221,10 @@
                   </w:rPr>
                   <m:t>=</m:t>
                 </m:r>
-                <m:limLow>
-                  <m:limLowPr>
+                <m:d>
+                  <m:dPr>
+                    <m:begChr m:val="["/>
+                    <m:endChr m:val="]"/>
                     <m:ctrlPr>
                       <w:rPr>
                         <w:rFonts w:ascii="Cambria Math" w:eastAsiaTheme="minorEastAsia" w:hAnsi="Cambria Math" w:cstheme="minorBidi"/>
@@ -7157,15 +7237,21 @@
                         <w:szCs w:val="36"/>
                       </w:rPr>
                     </m:ctrlPr>
-                  </m:limLowPr>
+                  </m:dPr>
                   <m:e>
-                    <m:groupChr>
-                      <m:groupChrPr>
+                    <m:m>
+                      <m:mPr>
+                        <m:mcs>
+                          <m:mc>
+                            <m:mcPr>
+                              <m:count m:val="3"/>
+                              <m:mcJc m:val="center"/>
+                            </m:mcPr>
+                          </m:mc>
+                        </m:mcs>
                         <m:ctrlPr>
                           <w:rPr>
                             <w:rFonts w:ascii="Cambria Math" w:eastAsiaTheme="minorEastAsia" w:hAnsi="Cambria Math" w:cstheme="minorBidi"/>
-                            <w:b/>
-                            <w:bCs/>
                             <w:i/>
                             <w:iCs/>
                             <w:color w:val="000000" w:themeColor="text1"/>
@@ -7173,605 +7259,518 @@
                             <w:szCs w:val="36"/>
                           </w:rPr>
                         </m:ctrlPr>
-                      </m:groupChrPr>
-                      <m:e>
-                        <m:d>
-                          <m:dPr>
-                            <m:begChr m:val="["/>
-                            <m:endChr m:val="]"/>
-                            <m:ctrlPr>
-                              <w:rPr>
-                                <w:rFonts w:ascii="Cambria Math" w:eastAsiaTheme="minorEastAsia" w:hAnsi="Cambria Math" w:cstheme="minorBidi"/>
-                                <w:b/>
-                                <w:bCs/>
-                                <w:i/>
-                                <w:iCs/>
-                                <w:color w:val="000000" w:themeColor="text1"/>
-                                <w:kern w:val="24"/>
-                                <w:szCs w:val="36"/>
-                              </w:rPr>
-                            </m:ctrlPr>
-                          </m:dPr>
-                          <m:e>
-                            <m:m>
-                              <m:mPr>
-                                <m:mcs>
-                                  <m:mc>
-                                    <m:mcPr>
-                                      <m:count m:val="3"/>
-                                      <m:mcJc m:val="center"/>
-                                    </m:mcPr>
-                                  </m:mc>
-                                </m:mcs>
-                                <m:ctrlPr>
-                                  <w:rPr>
-                                    <w:rFonts w:ascii="Cambria Math" w:eastAsiaTheme="minorEastAsia" w:hAnsi="Cambria Math" w:cstheme="minorBidi"/>
-                                    <w:i/>
-                                    <w:iCs/>
-                                    <w:color w:val="000000" w:themeColor="text1"/>
-                                    <w:kern w:val="24"/>
-                                    <w:szCs w:val="36"/>
-                                  </w:rPr>
-                                </m:ctrlPr>
-                              </m:mPr>
-                              <m:mr>
-                                <m:e>
-                                  <m:r>
+                      </m:mPr>
+                      <m:mr>
+                        <m:e>
+                          <m:r>
+                            <w:rPr>
+                              <w:rFonts w:ascii="Cambria Math" w:eastAsiaTheme="minorEastAsia" w:hAnsi="Cambria Math" w:cstheme="minorBidi"/>
+                              <w:color w:val="000000" w:themeColor="text1"/>
+                              <w:kern w:val="24"/>
+                              <w:szCs w:val="36"/>
+                            </w:rPr>
+                            <m:t>(d</m:t>
+                          </m:r>
+                          <m:func>
+                            <m:funcPr>
+                              <m:ctrlPr>
+                                <w:rPr>
+                                  <w:rFonts w:ascii="Cambria Math" w:eastAsiaTheme="minorEastAsia" w:hAnsi="Cambria Math" w:cstheme="minorBidi"/>
+                                  <w:i/>
+                                  <w:iCs/>
+                                  <w:color w:val="000000" w:themeColor="text1"/>
+                                  <w:kern w:val="24"/>
+                                  <w:szCs w:val="36"/>
+                                </w:rPr>
+                              </m:ctrlPr>
+                            </m:funcPr>
+                            <m:fName>
+                              <m:r>
+                                <m:rPr>
+                                  <m:sty m:val="p"/>
+                                </m:rPr>
+                                <w:rPr>
+                                  <w:rFonts w:ascii="Cambria Math" w:eastAsiaTheme="minorEastAsia" w:hAnsi="Cambria Math" w:cstheme="minorBidi"/>
+                                  <w:color w:val="000000" w:themeColor="text1"/>
+                                  <w:kern w:val="24"/>
+                                  <w:szCs w:val="36"/>
+                                </w:rPr>
+                                <m:t>cos</m:t>
+                              </m:r>
+                            </m:fName>
+                            <m:e>
+                              <m:r>
+                                <w:rPr>
+                                  <w:rFonts w:ascii="Cambria Math" w:eastAsiaTheme="minorEastAsia" w:hAnsi="Cambria Math" w:cstheme="minorBidi"/>
+                                  <w:color w:val="000000" w:themeColor="text1"/>
+                                  <w:kern w:val="24"/>
+                                  <w:szCs w:val="36"/>
+                                </w:rPr>
+                                <m:t>α</m:t>
+                              </m:r>
+                            </m:e>
+                          </m:func>
+                          <m:r>
+                            <w:rPr>
+                              <w:rFonts w:ascii="Cambria Math" w:eastAsiaTheme="minorEastAsia" w:hAnsi="Cambria Math" w:cstheme="minorBidi"/>
+                              <w:color w:val="000000" w:themeColor="text1"/>
+                              <w:kern w:val="24"/>
+                              <w:szCs w:val="36"/>
+                            </w:rPr>
+                            <m:t>-</m:t>
+                          </m:r>
+                          <m:sSub>
+                            <m:sSubPr>
+                              <m:ctrlPr>
+                                <w:rPr>
+                                  <w:rFonts w:ascii="Cambria Math" w:eastAsiaTheme="minorEastAsia" w:hAnsi="Cambria Math" w:cstheme="minorBidi"/>
+                                  <w:i/>
+                                  <w:iCs/>
+                                  <w:color w:val="000000" w:themeColor="text1"/>
+                                  <w:kern w:val="24"/>
+                                  <w:szCs w:val="36"/>
+                                </w:rPr>
+                              </m:ctrlPr>
+                            </m:sSubPr>
+                            <m:e>
+                              <m:acc>
+                                <m:accPr>
+                                  <m:chr m:val="́"/>
+                                  <m:ctrlPr>
                                     <w:rPr>
                                       <w:rFonts w:ascii="Cambria Math" w:eastAsiaTheme="minorEastAsia" w:hAnsi="Cambria Math" w:cstheme="minorBidi"/>
+                                      <w:i/>
+                                      <w:iCs/>
                                       <w:color w:val="000000" w:themeColor="text1"/>
                                       <w:kern w:val="24"/>
                                       <w:szCs w:val="36"/>
                                     </w:rPr>
-                                    <m:t>(d</m:t>
-                                  </m:r>
-                                  <m:func>
-                                    <m:funcPr>
-                                      <m:ctrlPr>
-                                        <w:rPr>
-                                          <w:rFonts w:ascii="Cambria Math" w:eastAsiaTheme="minorEastAsia" w:hAnsi="Cambria Math" w:cstheme="minorBidi"/>
-                                          <w:i/>
-                                          <w:iCs/>
-                                          <w:color w:val="000000" w:themeColor="text1"/>
-                                          <w:kern w:val="24"/>
-                                          <w:szCs w:val="36"/>
-                                        </w:rPr>
-                                      </m:ctrlPr>
-                                    </m:funcPr>
-                                    <m:fName>
-                                      <m:r>
-                                        <m:rPr>
-                                          <m:sty m:val="p"/>
-                                        </m:rPr>
-                                        <w:rPr>
-                                          <w:rFonts w:ascii="Cambria Math" w:eastAsiaTheme="minorEastAsia" w:hAnsi="Cambria Math" w:cstheme="minorBidi"/>
-                                          <w:color w:val="000000" w:themeColor="text1"/>
-                                          <w:kern w:val="24"/>
-                                          <w:szCs w:val="36"/>
-                                        </w:rPr>
-                                        <m:t>cos</m:t>
-                                      </m:r>
-                                    </m:fName>
-                                    <m:e>
-                                      <m:r>
-                                        <w:rPr>
-                                          <w:rFonts w:ascii="Cambria Math" w:eastAsiaTheme="minorEastAsia" w:hAnsi="Cambria Math" w:cstheme="minorBidi"/>
-                                          <w:color w:val="000000" w:themeColor="text1"/>
-                                          <w:kern w:val="24"/>
-                                          <w:szCs w:val="36"/>
-                                        </w:rPr>
-                                        <m:t>α</m:t>
-                                      </m:r>
-                                    </m:e>
-                                  </m:func>
+                                  </m:ctrlPr>
+                                </m:accPr>
+                                <m:e>
                                   <m:r>
+                                    <m:rPr>
+                                      <m:nor/>
+                                    </m:rPr>
                                     <w:rPr>
                                       <w:rFonts w:ascii="Cambria Math" w:eastAsiaTheme="minorEastAsia" w:hAnsi="Cambria Math" w:cstheme="minorBidi"/>
+                                      <w:i/>
+                                      <w:iCs/>
                                       <w:color w:val="000000" w:themeColor="text1"/>
                                       <w:kern w:val="24"/>
                                       <w:szCs w:val="36"/>
                                     </w:rPr>
-                                    <m:t>-</m:t>
+                                    <m:t>z</m:t>
                                   </m:r>
-                                  <m:sSub>
-                                    <m:sSubPr>
-                                      <m:ctrlPr>
-                                        <w:rPr>
-                                          <w:rFonts w:ascii="Cambria Math" w:eastAsiaTheme="minorEastAsia" w:hAnsi="Cambria Math" w:cstheme="minorBidi"/>
-                                          <w:i/>
-                                          <w:iCs/>
-                                          <w:color w:val="000000" w:themeColor="text1"/>
-                                          <w:kern w:val="24"/>
-                                          <w:szCs w:val="36"/>
-                                        </w:rPr>
-                                      </m:ctrlPr>
-                                    </m:sSubPr>
-                                    <m:e>
-                                      <m:acc>
-                                        <m:accPr>
-                                          <m:chr m:val="́"/>
-                                          <m:ctrlPr>
-                                            <w:rPr>
-                                              <w:rFonts w:ascii="Cambria Math" w:eastAsiaTheme="minorEastAsia" w:hAnsi="Cambria Math" w:cstheme="minorBidi"/>
-                                              <w:i/>
-                                              <w:iCs/>
-                                              <w:color w:val="000000" w:themeColor="text1"/>
-                                              <w:kern w:val="24"/>
-                                              <w:szCs w:val="36"/>
-                                            </w:rPr>
-                                          </m:ctrlPr>
-                                        </m:accPr>
-                                        <m:e>
-                                          <m:r>
-                                            <m:rPr>
-                                              <m:nor/>
-                                            </m:rPr>
-                                            <w:rPr>
-                                              <w:rFonts w:ascii="Cambria Math" w:eastAsiaTheme="minorEastAsia" w:hAnsi="Cambria Math" w:cstheme="minorBidi"/>
-                                              <w:i/>
-                                              <w:iCs/>
-                                              <w:color w:val="000000" w:themeColor="text1"/>
-                                              <w:kern w:val="24"/>
-                                              <w:szCs w:val="36"/>
-                                            </w:rPr>
-                                            <m:t>z</m:t>
-                                          </m:r>
-                                        </m:e>
-                                      </m:acc>
-                                    </m:e>
-                                    <m:sub>
-                                      <m:r>
-                                        <w:rPr>
-                                          <w:rFonts w:ascii="Cambria Math" w:eastAsiaTheme="minorEastAsia" w:hAnsi="Cambria Math" w:cstheme="minorBidi"/>
-                                          <w:color w:val="000000" w:themeColor="text1"/>
-                                          <w:kern w:val="24"/>
-                                          <w:szCs w:val="36"/>
-                                        </w:rPr>
-                                        <m:t>o</m:t>
-                                      </m:r>
-                                    </m:sub>
-                                  </m:sSub>
-                                  <m:r>
+                                </m:e>
+                              </m:acc>
+                            </m:e>
+                            <m:sub>
+                              <m:r>
+                                <w:rPr>
+                                  <w:rFonts w:ascii="Cambria Math" w:eastAsiaTheme="minorEastAsia" w:hAnsi="Cambria Math" w:cstheme="minorBidi"/>
+                                  <w:color w:val="000000" w:themeColor="text1"/>
+                                  <w:kern w:val="24"/>
+                                  <w:szCs w:val="36"/>
+                                </w:rPr>
+                                <m:t>o</m:t>
+                              </m:r>
+                            </m:sub>
+                          </m:sSub>
+                          <m:r>
+                            <w:rPr>
+                              <w:rFonts w:ascii="Cambria Math" w:eastAsiaTheme="minorEastAsia" w:hAnsi="Cambria Math" w:cstheme="minorBidi"/>
+                              <w:color w:val="000000" w:themeColor="text1"/>
+                              <w:kern w:val="24"/>
+                              <w:szCs w:val="36"/>
+                            </w:rPr>
+                            <m:t>)/(d-</m:t>
+                          </m:r>
+                          <m:sSub>
+                            <m:sSubPr>
+                              <m:ctrlPr>
+                                <w:rPr>
+                                  <w:rFonts w:ascii="Cambria Math" w:eastAsiaTheme="minorEastAsia" w:hAnsi="Cambria Math" w:cstheme="minorBidi"/>
+                                  <w:i/>
+                                  <w:iCs/>
+                                  <w:color w:val="000000" w:themeColor="text1"/>
+                                  <w:kern w:val="24"/>
+                                  <w:szCs w:val="36"/>
+                                </w:rPr>
+                              </m:ctrlPr>
+                            </m:sSubPr>
+                            <m:e>
+                              <m:acc>
+                                <m:accPr>
+                                  <m:chr m:val="́"/>
+                                  <m:ctrlPr>
                                     <w:rPr>
                                       <w:rFonts w:ascii="Cambria Math" w:eastAsiaTheme="minorEastAsia" w:hAnsi="Cambria Math" w:cstheme="minorBidi"/>
+                                      <w:i/>
+                                      <w:iCs/>
                                       <w:color w:val="000000" w:themeColor="text1"/>
                                       <w:kern w:val="24"/>
                                       <w:szCs w:val="36"/>
                                     </w:rPr>
-                                    <m:t>)/(d-</m:t>
-                                  </m:r>
-                                  <m:sSub>
-                                    <m:sSubPr>
-                                      <m:ctrlPr>
-                                        <w:rPr>
-                                          <w:rFonts w:ascii="Cambria Math" w:eastAsiaTheme="minorEastAsia" w:hAnsi="Cambria Math" w:cstheme="minorBidi"/>
-                                          <w:i/>
-                                          <w:iCs/>
-                                          <w:color w:val="000000" w:themeColor="text1"/>
-                                          <w:kern w:val="24"/>
-                                          <w:szCs w:val="36"/>
-                                        </w:rPr>
-                                      </m:ctrlPr>
-                                    </m:sSubPr>
-                                    <m:e>
-                                      <m:acc>
-                                        <m:accPr>
-                                          <m:chr m:val="́"/>
-                                          <m:ctrlPr>
-                                            <w:rPr>
-                                              <w:rFonts w:ascii="Cambria Math" w:eastAsiaTheme="minorEastAsia" w:hAnsi="Cambria Math" w:cstheme="minorBidi"/>
-                                              <w:i/>
-                                              <w:iCs/>
-                                              <w:color w:val="000000" w:themeColor="text1"/>
-                                              <w:kern w:val="24"/>
-                                              <w:szCs w:val="36"/>
-                                            </w:rPr>
-                                          </m:ctrlPr>
-                                        </m:accPr>
-                                        <m:e>
-                                          <m:r>
-                                            <m:rPr>
-                                              <m:nor/>
-                                            </m:rPr>
-                                            <w:rPr>
-                                              <w:rFonts w:ascii="Cambria Math" w:eastAsiaTheme="minorEastAsia" w:hAnsi="Cambria Math" w:cstheme="minorBidi"/>
-                                              <w:i/>
-                                              <w:iCs/>
-                                              <w:color w:val="000000" w:themeColor="text1"/>
-                                              <w:kern w:val="24"/>
-                                              <w:szCs w:val="36"/>
-                                            </w:rPr>
-                                            <m:t>z</m:t>
-                                          </m:r>
-                                        </m:e>
-                                      </m:acc>
-                                    </m:e>
-                                    <m:sub>
-                                      <m:r>
-                                        <w:rPr>
-                                          <w:rFonts w:ascii="Cambria Math" w:eastAsiaTheme="minorEastAsia" w:hAnsi="Cambria Math" w:cstheme="minorBidi"/>
-                                          <w:color w:val="000000" w:themeColor="text1"/>
-                                          <w:kern w:val="24"/>
-                                          <w:szCs w:val="36"/>
-                                        </w:rPr>
-                                        <m:t>o</m:t>
-                                      </m:r>
-                                    </m:sub>
-                                  </m:sSub>
+                                  </m:ctrlPr>
+                                </m:accPr>
+                                <m:e>
                                   <m:r>
+                                    <m:rPr>
+                                      <m:nor/>
+                                    </m:rPr>
                                     <w:rPr>
                                       <w:rFonts w:ascii="Cambria Math" w:eastAsiaTheme="minorEastAsia" w:hAnsi="Cambria Math" w:cstheme="minorBidi"/>
+                                      <w:i/>
+                                      <w:iCs/>
                                       <w:color w:val="000000" w:themeColor="text1"/>
                                       <w:kern w:val="24"/>
                                       <w:szCs w:val="36"/>
                                     </w:rPr>
-                                    <m:t>)</m:t>
+                                    <m:t>z</m:t>
                                   </m:r>
                                 </m:e>
-                                <m:e>
-                                  <m:r>
+                              </m:acc>
+                            </m:e>
+                            <m:sub>
+                              <m:r>
+                                <w:rPr>
+                                  <w:rFonts w:ascii="Cambria Math" w:eastAsiaTheme="minorEastAsia" w:hAnsi="Cambria Math" w:cstheme="minorBidi"/>
+                                  <w:color w:val="000000" w:themeColor="text1"/>
+                                  <w:kern w:val="24"/>
+                                  <w:szCs w:val="36"/>
+                                </w:rPr>
+                                <m:t>o</m:t>
+                              </m:r>
+                            </m:sub>
+                          </m:sSub>
+                          <m:r>
+                            <w:rPr>
+                              <w:rFonts w:ascii="Cambria Math" w:eastAsiaTheme="minorEastAsia" w:hAnsi="Cambria Math" w:cstheme="minorBidi"/>
+                              <w:color w:val="000000" w:themeColor="text1"/>
+                              <w:kern w:val="24"/>
+                              <w:szCs w:val="36"/>
+                            </w:rPr>
+                            <m:t>)</m:t>
+                          </m:r>
+                        </m:e>
+                        <m:e>
+                          <m:r>
+                            <w:rPr>
+                              <w:rFonts w:ascii="Cambria Math" w:eastAsiaTheme="minorEastAsia" w:hAnsi="Cambria Math" w:cstheme="minorBidi"/>
+                              <w:color w:val="000000" w:themeColor="text1"/>
+                              <w:kern w:val="24"/>
+                              <w:szCs w:val="36"/>
+                            </w:rPr>
+                            <m:t>0</m:t>
+                          </m:r>
+                        </m:e>
+                        <m:e>
+                          <m:r>
+                            <w:rPr>
+                              <w:rFonts w:ascii="Cambria Math" w:eastAsiaTheme="minorEastAsia" w:hAnsi="Cambria Math" w:cstheme="minorBidi"/>
+                              <w:color w:val="000000" w:themeColor="text1"/>
+                              <w:kern w:val="24"/>
+                              <w:szCs w:val="36"/>
+                            </w:rPr>
+                            <m:t>0</m:t>
+                          </m:r>
+                        </m:e>
+                      </m:mr>
+                      <m:mr>
+                        <m:e>
+                          <m:r>
+                            <w:rPr>
+                              <w:rFonts w:ascii="Cambria Math" w:eastAsiaTheme="minorEastAsia" w:hAnsi="Cambria Math" w:cstheme="minorBidi"/>
+                              <w:color w:val="000000" w:themeColor="text1"/>
+                              <w:kern w:val="24"/>
+                              <w:szCs w:val="36"/>
+                            </w:rPr>
+                            <m:t>0</m:t>
+                          </m:r>
+                        </m:e>
+                        <m:e>
+                          <m:r>
+                            <w:rPr>
+                              <w:rFonts w:ascii="Cambria Math" w:eastAsiaTheme="minorEastAsia" w:hAnsi="Cambria Math" w:cstheme="minorBidi"/>
+                              <w:color w:val="000000" w:themeColor="text1"/>
+                              <w:kern w:val="24"/>
+                              <w:szCs w:val="36"/>
+                            </w:rPr>
+                            <m:t>(d</m:t>
+                          </m:r>
+                          <m:func>
+                            <m:funcPr>
+                              <m:ctrlPr>
+                                <w:rPr>
+                                  <w:rFonts w:ascii="Cambria Math" w:eastAsiaTheme="minorEastAsia" w:hAnsi="Cambria Math" w:cstheme="minorBidi"/>
+                                  <w:i/>
+                                  <w:iCs/>
+                                  <w:color w:val="000000" w:themeColor="text1"/>
+                                  <w:kern w:val="24"/>
+                                  <w:szCs w:val="36"/>
+                                </w:rPr>
+                              </m:ctrlPr>
+                            </m:funcPr>
+                            <m:fName>
+                              <m:r>
+                                <m:rPr>
+                                  <m:sty m:val="p"/>
+                                </m:rPr>
+                                <w:rPr>
+                                  <w:rFonts w:ascii="Cambria Math" w:eastAsiaTheme="minorEastAsia" w:hAnsi="Cambria Math" w:cstheme="minorBidi"/>
+                                  <w:color w:val="000000" w:themeColor="text1"/>
+                                  <w:kern w:val="24"/>
+                                  <w:szCs w:val="36"/>
+                                </w:rPr>
+                                <m:t>cos</m:t>
+                              </m:r>
+                            </m:fName>
+                            <m:e>
+                              <m:r>
+                                <w:rPr>
+                                  <w:rFonts w:ascii="Cambria Math" w:eastAsiaTheme="minorEastAsia" w:hAnsi="Cambria Math" w:cstheme="minorBidi"/>
+                                  <w:color w:val="000000" w:themeColor="text1"/>
+                                  <w:kern w:val="24"/>
+                                  <w:szCs w:val="36"/>
+                                </w:rPr>
+                                <m:t>α</m:t>
+                              </m:r>
+                            </m:e>
+                          </m:func>
+                          <m:r>
+                            <w:rPr>
+                              <w:rFonts w:ascii="Cambria Math" w:eastAsiaTheme="minorEastAsia" w:hAnsi="Cambria Math" w:cstheme="minorBidi"/>
+                              <w:color w:val="000000" w:themeColor="text1"/>
+                              <w:kern w:val="24"/>
+                              <w:szCs w:val="36"/>
+                            </w:rPr>
+                            <m:t>-</m:t>
+                          </m:r>
+                          <m:sSub>
+                            <m:sSubPr>
+                              <m:ctrlPr>
+                                <w:rPr>
+                                  <w:rFonts w:ascii="Cambria Math" w:eastAsiaTheme="minorEastAsia" w:hAnsi="Cambria Math" w:cstheme="minorBidi"/>
+                                  <w:i/>
+                                  <w:iCs/>
+                                  <w:color w:val="000000" w:themeColor="text1"/>
+                                  <w:kern w:val="24"/>
+                                  <w:szCs w:val="36"/>
+                                </w:rPr>
+                              </m:ctrlPr>
+                            </m:sSubPr>
+                            <m:e>
+                              <m:acc>
+                                <m:accPr>
+                                  <m:chr m:val="́"/>
+                                  <m:ctrlPr>
                                     <w:rPr>
                                       <w:rFonts w:ascii="Cambria Math" w:eastAsiaTheme="minorEastAsia" w:hAnsi="Cambria Math" w:cstheme="minorBidi"/>
+                                      <w:i/>
+                                      <w:iCs/>
                                       <w:color w:val="000000" w:themeColor="text1"/>
                                       <w:kern w:val="24"/>
                                       <w:szCs w:val="36"/>
                                     </w:rPr>
-                                    <m:t>0</m:t>
-                                  </m:r>
-                                </m:e>
+                                  </m:ctrlPr>
+                                </m:accPr>
                                 <m:e>
                                   <m:r>
+                                    <m:rPr>
+                                      <m:nor/>
+                                    </m:rPr>
                                     <w:rPr>
                                       <w:rFonts w:ascii="Cambria Math" w:eastAsiaTheme="minorEastAsia" w:hAnsi="Cambria Math" w:cstheme="minorBidi"/>
+                                      <w:i/>
+                                      <w:iCs/>
                                       <w:color w:val="000000" w:themeColor="text1"/>
                                       <w:kern w:val="24"/>
                                       <w:szCs w:val="36"/>
                                     </w:rPr>
-                                    <m:t>0</m:t>
+                                    <m:t>z</m:t>
                                   </m:r>
                                 </m:e>
-                              </m:mr>
-                              <m:mr>
-                                <m:e>
-                                  <m:r>
+                              </m:acc>
+                            </m:e>
+                            <m:sub>
+                              <m:r>
+                                <w:rPr>
+                                  <w:rFonts w:ascii="Cambria Math" w:eastAsiaTheme="minorEastAsia" w:hAnsi="Cambria Math" w:cstheme="minorBidi"/>
+                                  <w:color w:val="000000" w:themeColor="text1"/>
+                                  <w:kern w:val="24"/>
+                                  <w:szCs w:val="36"/>
+                                </w:rPr>
+                                <m:t>o</m:t>
+                              </m:r>
+                            </m:sub>
+                          </m:sSub>
+                          <m:r>
+                            <w:rPr>
+                              <w:rFonts w:ascii="Cambria Math" w:eastAsiaTheme="minorEastAsia" w:hAnsi="Cambria Math" w:cstheme="minorBidi"/>
+                              <w:color w:val="000000" w:themeColor="text1"/>
+                              <w:kern w:val="24"/>
+                              <w:szCs w:val="36"/>
+                            </w:rPr>
+                            <m:t>)/(d-</m:t>
+                          </m:r>
+                          <m:sSub>
+                            <m:sSubPr>
+                              <m:ctrlPr>
+                                <w:rPr>
+                                  <w:rFonts w:ascii="Cambria Math" w:eastAsiaTheme="minorEastAsia" w:hAnsi="Cambria Math" w:cstheme="minorBidi"/>
+                                  <w:i/>
+                                  <w:iCs/>
+                                  <w:color w:val="000000" w:themeColor="text1"/>
+                                  <w:kern w:val="24"/>
+                                  <w:szCs w:val="36"/>
+                                </w:rPr>
+                              </m:ctrlPr>
+                            </m:sSubPr>
+                            <m:e>
+                              <m:acc>
+                                <m:accPr>
+                                  <m:chr m:val="́"/>
+                                  <m:ctrlPr>
                                     <w:rPr>
                                       <w:rFonts w:ascii="Cambria Math" w:eastAsiaTheme="minorEastAsia" w:hAnsi="Cambria Math" w:cstheme="minorBidi"/>
+                                      <w:i/>
+                                      <w:iCs/>
                                       <w:color w:val="000000" w:themeColor="text1"/>
                                       <w:kern w:val="24"/>
                                       <w:szCs w:val="36"/>
                                     </w:rPr>
-                                    <m:t>0</m:t>
-                                  </m:r>
-                                </m:e>
+                                  </m:ctrlPr>
+                                </m:accPr>
                                 <m:e>
                                   <m:r>
+                                    <m:rPr>
+                                      <m:nor/>
+                                    </m:rPr>
                                     <w:rPr>
                                       <w:rFonts w:ascii="Cambria Math" w:eastAsiaTheme="minorEastAsia" w:hAnsi="Cambria Math" w:cstheme="minorBidi"/>
+                                      <w:i/>
+                                      <w:iCs/>
                                       <w:color w:val="000000" w:themeColor="text1"/>
                                       <w:kern w:val="24"/>
                                       <w:szCs w:val="36"/>
                                     </w:rPr>
-                                    <m:t>(d</m:t>
-                                  </m:r>
-                                  <m:func>
-                                    <m:funcPr>
-                                      <m:ctrlPr>
-                                        <w:rPr>
-                                          <w:rFonts w:ascii="Cambria Math" w:eastAsiaTheme="minorEastAsia" w:hAnsi="Cambria Math" w:cstheme="minorBidi"/>
-                                          <w:i/>
-                                          <w:iCs/>
-                                          <w:color w:val="000000" w:themeColor="text1"/>
-                                          <w:kern w:val="24"/>
-                                          <w:szCs w:val="36"/>
-                                        </w:rPr>
-                                      </m:ctrlPr>
-                                    </m:funcPr>
-                                    <m:fName>
-                                      <m:r>
-                                        <m:rPr>
-                                          <m:sty m:val="p"/>
-                                        </m:rPr>
-                                        <w:rPr>
-                                          <w:rFonts w:ascii="Cambria Math" w:eastAsiaTheme="minorEastAsia" w:hAnsi="Cambria Math" w:cstheme="minorBidi"/>
-                                          <w:color w:val="000000" w:themeColor="text1"/>
-                                          <w:kern w:val="24"/>
-                                          <w:szCs w:val="36"/>
-                                        </w:rPr>
-                                        <m:t>cos</m:t>
-                                      </m:r>
-                                    </m:fName>
-                                    <m:e>
-                                      <m:r>
-                                        <w:rPr>
-                                          <w:rFonts w:ascii="Cambria Math" w:eastAsiaTheme="minorEastAsia" w:hAnsi="Cambria Math" w:cstheme="minorBidi"/>
-                                          <w:color w:val="000000" w:themeColor="text1"/>
-                                          <w:kern w:val="24"/>
-                                          <w:szCs w:val="36"/>
-                                        </w:rPr>
-                                        <m:t>α</m:t>
-                                      </m:r>
-                                    </m:e>
-                                  </m:func>
-                                  <m:r>
-                                    <w:rPr>
-                                      <w:rFonts w:ascii="Cambria Math" w:eastAsiaTheme="minorEastAsia" w:hAnsi="Cambria Math" w:cstheme="minorBidi"/>
-                                      <w:color w:val="000000" w:themeColor="text1"/>
-                                      <w:kern w:val="24"/>
-                                      <w:szCs w:val="36"/>
-                                    </w:rPr>
-                                    <m:t>-</m:t>
-                                  </m:r>
-                                  <m:sSub>
-                                    <m:sSubPr>
-                                      <m:ctrlPr>
-                                        <w:rPr>
-                                          <w:rFonts w:ascii="Cambria Math" w:eastAsiaTheme="minorEastAsia" w:hAnsi="Cambria Math" w:cstheme="minorBidi"/>
-                                          <w:i/>
-                                          <w:iCs/>
-                                          <w:color w:val="000000" w:themeColor="text1"/>
-                                          <w:kern w:val="24"/>
-                                          <w:szCs w:val="36"/>
-                                        </w:rPr>
-                                      </m:ctrlPr>
-                                    </m:sSubPr>
-                                    <m:e>
-                                      <m:acc>
-                                        <m:accPr>
-                                          <m:chr m:val="́"/>
-                                          <m:ctrlPr>
-                                            <w:rPr>
-                                              <w:rFonts w:ascii="Cambria Math" w:eastAsiaTheme="minorEastAsia" w:hAnsi="Cambria Math" w:cstheme="minorBidi"/>
-                                              <w:i/>
-                                              <w:iCs/>
-                                              <w:color w:val="000000" w:themeColor="text1"/>
-                                              <w:kern w:val="24"/>
-                                              <w:szCs w:val="36"/>
-                                            </w:rPr>
-                                          </m:ctrlPr>
-                                        </m:accPr>
-                                        <m:e>
-                                          <m:r>
-                                            <m:rPr>
-                                              <m:nor/>
-                                            </m:rPr>
-                                            <w:rPr>
-                                              <w:rFonts w:ascii="Cambria Math" w:eastAsiaTheme="minorEastAsia" w:hAnsi="Cambria Math" w:cstheme="minorBidi"/>
-                                              <w:i/>
-                                              <w:iCs/>
-                                              <w:color w:val="000000" w:themeColor="text1"/>
-                                              <w:kern w:val="24"/>
-                                              <w:szCs w:val="36"/>
-                                            </w:rPr>
-                                            <m:t>z</m:t>
-                                          </m:r>
-                                        </m:e>
-                                      </m:acc>
-                                    </m:e>
-                                    <m:sub>
-                                      <m:r>
-                                        <w:rPr>
-                                          <w:rFonts w:ascii="Cambria Math" w:eastAsiaTheme="minorEastAsia" w:hAnsi="Cambria Math" w:cstheme="minorBidi"/>
-                                          <w:color w:val="000000" w:themeColor="text1"/>
-                                          <w:kern w:val="24"/>
-                                          <w:szCs w:val="36"/>
-                                        </w:rPr>
-                                        <m:t>o</m:t>
-                                      </m:r>
-                                    </m:sub>
-                                  </m:sSub>
-                                  <m:r>
-                                    <w:rPr>
-                                      <w:rFonts w:ascii="Cambria Math" w:eastAsiaTheme="minorEastAsia" w:hAnsi="Cambria Math" w:cstheme="minorBidi"/>
-                                      <w:color w:val="000000" w:themeColor="text1"/>
-                                      <w:kern w:val="24"/>
-                                      <w:szCs w:val="36"/>
-                                    </w:rPr>
-                                    <m:t>)/(d-</m:t>
-                                  </m:r>
-                                  <m:sSub>
-                                    <m:sSubPr>
-                                      <m:ctrlPr>
-                                        <w:rPr>
-                                          <w:rFonts w:ascii="Cambria Math" w:eastAsiaTheme="minorEastAsia" w:hAnsi="Cambria Math" w:cstheme="minorBidi"/>
-                                          <w:i/>
-                                          <w:iCs/>
-                                          <w:color w:val="000000" w:themeColor="text1"/>
-                                          <w:kern w:val="24"/>
-                                          <w:szCs w:val="36"/>
-                                        </w:rPr>
-                                      </m:ctrlPr>
-                                    </m:sSubPr>
-                                    <m:e>
-                                      <m:acc>
-                                        <m:accPr>
-                                          <m:chr m:val="́"/>
-                                          <m:ctrlPr>
-                                            <w:rPr>
-                                              <w:rFonts w:ascii="Cambria Math" w:eastAsiaTheme="minorEastAsia" w:hAnsi="Cambria Math" w:cstheme="minorBidi"/>
-                                              <w:i/>
-                                              <w:iCs/>
-                                              <w:color w:val="000000" w:themeColor="text1"/>
-                                              <w:kern w:val="24"/>
-                                              <w:szCs w:val="36"/>
-                                            </w:rPr>
-                                          </m:ctrlPr>
-                                        </m:accPr>
-                                        <m:e>
-                                          <m:r>
-                                            <m:rPr>
-                                              <m:nor/>
-                                            </m:rPr>
-                                            <w:rPr>
-                                              <w:rFonts w:ascii="Cambria Math" w:eastAsiaTheme="minorEastAsia" w:hAnsi="Cambria Math" w:cstheme="minorBidi"/>
-                                              <w:i/>
-                                              <w:iCs/>
-                                              <w:color w:val="000000" w:themeColor="text1"/>
-                                              <w:kern w:val="24"/>
-                                              <w:szCs w:val="36"/>
-                                            </w:rPr>
-                                            <m:t>z</m:t>
-                                          </m:r>
-                                        </m:e>
-                                      </m:acc>
-                                    </m:e>
-                                    <m:sub>
-                                      <m:r>
-                                        <w:rPr>
-                                          <w:rFonts w:ascii="Cambria Math" w:eastAsiaTheme="minorEastAsia" w:hAnsi="Cambria Math" w:cstheme="minorBidi"/>
-                                          <w:color w:val="000000" w:themeColor="text1"/>
-                                          <w:kern w:val="24"/>
-                                          <w:szCs w:val="36"/>
-                                        </w:rPr>
-                                        <m:t>o</m:t>
-                                      </m:r>
-                                    </m:sub>
-                                  </m:sSub>
-                                  <m:r>
-                                    <w:rPr>
-                                      <w:rFonts w:ascii="Cambria Math" w:eastAsiaTheme="minorEastAsia" w:hAnsi="Cambria Math" w:cstheme="minorBidi"/>
-                                      <w:color w:val="000000" w:themeColor="text1"/>
-                                      <w:kern w:val="24"/>
-                                      <w:szCs w:val="36"/>
-                                    </w:rPr>
-                                    <m:t>)</m:t>
+                                    <m:t>z</m:t>
                                   </m:r>
                                 </m:e>
-                                <m:e>
-                                  <m:r>
-                                    <w:rPr>
-                                      <w:rFonts w:ascii="Cambria Math" w:eastAsiaTheme="minorEastAsia" w:hAnsi="Cambria Math" w:cstheme="minorBidi"/>
-                                      <w:color w:val="000000" w:themeColor="text1"/>
-                                      <w:kern w:val="24"/>
-                                      <w:szCs w:val="36"/>
-                                    </w:rPr>
-                                    <m:t>d</m:t>
-                                  </m:r>
-                                  <m:func>
-                                    <m:funcPr>
-                                      <m:ctrlPr>
-                                        <w:rPr>
-                                          <w:rFonts w:ascii="Cambria Math" w:eastAsiaTheme="minorEastAsia" w:hAnsi="Cambria Math" w:cstheme="minorBidi"/>
-                                          <w:i/>
-                                          <w:iCs/>
-                                          <w:color w:val="000000" w:themeColor="text1"/>
-                                          <w:kern w:val="24"/>
-                                          <w:szCs w:val="36"/>
-                                        </w:rPr>
-                                      </m:ctrlPr>
-                                    </m:funcPr>
-                                    <m:fName>
-                                      <m:r>
-                                        <m:rPr>
-                                          <m:sty m:val="p"/>
-                                        </m:rPr>
-                                        <w:rPr>
-                                          <w:rFonts w:ascii="Cambria Math" w:eastAsiaTheme="minorEastAsia" w:hAnsi="Cambria Math" w:cstheme="minorBidi"/>
-                                          <w:color w:val="000000" w:themeColor="text1"/>
-                                          <w:kern w:val="24"/>
-                                          <w:szCs w:val="36"/>
-                                        </w:rPr>
-                                        <m:t>sin</m:t>
-                                      </m:r>
-                                    </m:fName>
-                                    <m:e>
-                                      <m:r>
-                                        <w:rPr>
-                                          <w:rFonts w:ascii="Cambria Math" w:eastAsiaTheme="minorEastAsia" w:hAnsi="Cambria Math" w:cstheme="minorBidi"/>
-                                          <w:color w:val="000000" w:themeColor="text1"/>
-                                          <w:kern w:val="24"/>
-                                          <w:szCs w:val="36"/>
-                                        </w:rPr>
-                                        <m:t>α</m:t>
-                                      </m:r>
-                                    </m:e>
-                                  </m:func>
-                                </m:e>
-                              </m:mr>
-                              <m:mr>
-                                <m:e>
-                                  <m:r>
-                                    <w:rPr>
-                                      <w:rFonts w:ascii="Cambria Math" w:eastAsiaTheme="minorEastAsia" w:hAnsi="Cambria Math" w:cstheme="minorBidi"/>
-                                      <w:color w:val="000000" w:themeColor="text1"/>
-                                      <w:kern w:val="24"/>
-                                      <w:szCs w:val="36"/>
-                                    </w:rPr>
-                                    <m:t>0</m:t>
-                                  </m:r>
-                                </m:e>
-                                <m:e>
-                                  <m:r>
-                                    <w:rPr>
-                                      <w:rFonts w:ascii="Cambria Math" w:eastAsiaTheme="minorEastAsia" w:hAnsi="Cambria Math" w:cstheme="minorBidi"/>
-                                      <w:color w:val="000000" w:themeColor="text1"/>
-                                      <w:kern w:val="24"/>
-                                      <w:szCs w:val="36"/>
-                                    </w:rPr>
-                                    <m:t>0</m:t>
-                                  </m:r>
-                                </m:e>
-                                <m:e>
-                                  <m:r>
-                                    <w:rPr>
-                                      <w:rFonts w:ascii="Cambria Math" w:eastAsiaTheme="minorEastAsia" w:hAnsi="Cambria Math" w:cstheme="minorBidi"/>
-                                      <w:color w:val="000000" w:themeColor="text1"/>
-                                      <w:kern w:val="24"/>
-                                      <w:szCs w:val="36"/>
-                                    </w:rPr>
-                                    <m:t>1</m:t>
-                                  </m:r>
-                                </m:e>
-                              </m:mr>
-                            </m:m>
-                          </m:e>
-                        </m:d>
-                      </m:e>
-                    </m:groupChr>
+                              </m:acc>
+                            </m:e>
+                            <m:sub>
+                              <m:r>
+                                <w:rPr>
+                                  <w:rFonts w:ascii="Cambria Math" w:eastAsiaTheme="minorEastAsia" w:hAnsi="Cambria Math" w:cstheme="minorBidi"/>
+                                  <w:color w:val="000000" w:themeColor="text1"/>
+                                  <w:kern w:val="24"/>
+                                  <w:szCs w:val="36"/>
+                                </w:rPr>
+                                <m:t>o</m:t>
+                              </m:r>
+                            </m:sub>
+                          </m:sSub>
+                          <m:r>
+                            <w:rPr>
+                              <w:rFonts w:ascii="Cambria Math" w:eastAsiaTheme="minorEastAsia" w:hAnsi="Cambria Math" w:cstheme="minorBidi"/>
+                              <w:color w:val="000000" w:themeColor="text1"/>
+                              <w:kern w:val="24"/>
+                              <w:szCs w:val="36"/>
+                            </w:rPr>
+                            <m:t>)</m:t>
+                          </m:r>
+                        </m:e>
+                        <m:e>
+                          <m:r>
+                            <w:rPr>
+                              <w:rFonts w:ascii="Cambria Math" w:eastAsiaTheme="minorEastAsia" w:hAnsi="Cambria Math" w:cstheme="minorBidi"/>
+                              <w:color w:val="000000" w:themeColor="text1"/>
+                              <w:kern w:val="24"/>
+                              <w:szCs w:val="36"/>
+                            </w:rPr>
+                            <m:t>d</m:t>
+                          </m:r>
+                          <m:func>
+                            <m:funcPr>
+                              <m:ctrlPr>
+                                <w:rPr>
+                                  <w:rFonts w:ascii="Cambria Math" w:eastAsiaTheme="minorEastAsia" w:hAnsi="Cambria Math" w:cstheme="minorBidi"/>
+                                  <w:i/>
+                                  <w:iCs/>
+                                  <w:color w:val="000000" w:themeColor="text1"/>
+                                  <w:kern w:val="24"/>
+                                  <w:szCs w:val="36"/>
+                                </w:rPr>
+                              </m:ctrlPr>
+                            </m:funcPr>
+                            <m:fName>
+                              <m:r>
+                                <m:rPr>
+                                  <m:sty m:val="p"/>
+                                </m:rPr>
+                                <w:rPr>
+                                  <w:rFonts w:ascii="Cambria Math" w:eastAsiaTheme="minorEastAsia" w:hAnsi="Cambria Math" w:cstheme="minorBidi"/>
+                                  <w:color w:val="000000" w:themeColor="text1"/>
+                                  <w:kern w:val="24"/>
+                                  <w:szCs w:val="36"/>
+                                </w:rPr>
+                                <m:t>sin</m:t>
+                              </m:r>
+                            </m:fName>
+                            <m:e>
+                              <m:r>
+                                <w:rPr>
+                                  <w:rFonts w:ascii="Cambria Math" w:eastAsiaTheme="minorEastAsia" w:hAnsi="Cambria Math" w:cstheme="minorBidi"/>
+                                  <w:color w:val="000000" w:themeColor="text1"/>
+                                  <w:kern w:val="24"/>
+                                  <w:szCs w:val="36"/>
+                                </w:rPr>
+                                <m:t>α</m:t>
+                              </m:r>
+                            </m:e>
+                          </m:func>
+                        </m:e>
+                      </m:mr>
+                      <m:mr>
+                        <m:e>
+                          <m:r>
+                            <w:rPr>
+                              <w:rFonts w:ascii="Cambria Math" w:eastAsiaTheme="minorEastAsia" w:hAnsi="Cambria Math" w:cstheme="minorBidi"/>
+                              <w:color w:val="000000" w:themeColor="text1"/>
+                              <w:kern w:val="24"/>
+                              <w:szCs w:val="36"/>
+                            </w:rPr>
+                            <m:t>0</m:t>
+                          </m:r>
+                        </m:e>
+                        <m:e>
+                          <m:r>
+                            <w:rPr>
+                              <w:rFonts w:ascii="Cambria Math" w:eastAsiaTheme="minorEastAsia" w:hAnsi="Cambria Math" w:cstheme="minorBidi"/>
+                              <w:color w:val="000000" w:themeColor="text1"/>
+                              <w:kern w:val="24"/>
+                              <w:szCs w:val="36"/>
+                            </w:rPr>
+                            <m:t>0</m:t>
+                          </m:r>
+                        </m:e>
+                        <m:e>
+                          <m:r>
+                            <w:rPr>
+                              <w:rFonts w:ascii="Cambria Math" w:eastAsiaTheme="minorEastAsia" w:hAnsi="Cambria Math" w:cstheme="minorBidi"/>
+                              <w:color w:val="000000" w:themeColor="text1"/>
+                              <w:kern w:val="24"/>
+                              <w:szCs w:val="36"/>
+                            </w:rPr>
+                            <m:t>1</m:t>
+                          </m:r>
+                        </m:e>
+                      </m:mr>
+                    </m:m>
                   </m:e>
-                  <m:lim>
-                    <m:sSub>
-                      <m:sSubPr>
-                        <m:ctrlPr>
-                          <w:rPr>
-                            <w:rFonts w:ascii="Cambria Math" w:eastAsiaTheme="minorEastAsia" w:hAnsi="Cambria Math" w:cstheme="minorBidi"/>
-                            <w:b/>
-                            <w:bCs/>
-                            <w:i/>
-                            <w:iCs/>
-                            <w:color w:val="000000" w:themeColor="text1"/>
-                            <w:kern w:val="24"/>
-                            <w:szCs w:val="36"/>
-                          </w:rPr>
-                        </m:ctrlPr>
-                      </m:sSubPr>
-                      <m:e>
-                        <m:r>
-                          <m:rPr>
-                            <m:sty m:val="bi"/>
-                          </m:rPr>
-                          <w:rPr>
-                            <w:rFonts w:ascii="Cambria Math" w:eastAsiaTheme="minorEastAsia" w:hAnsi="Cambria Math" w:cstheme="minorBidi"/>
-                            <w:color w:val="000000" w:themeColor="text1"/>
-                            <w:kern w:val="24"/>
-                            <w:szCs w:val="36"/>
-                          </w:rPr>
-                          <m:t>H</m:t>
-                        </m:r>
-                      </m:e>
-                      <m:sub>
-                        <m:r>
-                          <w:rPr>
-                            <w:rFonts w:ascii="Cambria Math" w:eastAsiaTheme="minorEastAsia" w:hAnsi="Cambria Math" w:cstheme="minorBidi"/>
-                            <w:color w:val="000000" w:themeColor="text1"/>
-                            <w:kern w:val="24"/>
-                            <w:szCs w:val="36"/>
-                          </w:rPr>
-                          <m:t>n</m:t>
-                        </m:r>
-                      </m:sub>
-                    </m:sSub>
-                  </m:lim>
-                </m:limLow>
+                </m:d>
                 <m:sSub>
                   <m:sSubPr>
                     <m:ctrlPr>
@@ -7838,9 +7837,9 @@
             </m:oMathPara>
           </w:p>
         </w:tc>
-        <w:bookmarkStart w:id="2" w:name="NumberRef5334240198"/>
-        <w:bookmarkStart w:id="3" w:name="NumberRef5795186162"/>
-        <w:bookmarkStart w:id="4" w:name="NumberRef3019480109"/>
+        <w:bookmarkStart w:id="3" w:name="NumberRef5334240198"/>
+        <w:bookmarkStart w:id="4" w:name="NumberRef5795186162"/>
+        <w:bookmarkStart w:id="5" w:name="NumberRef3019480109"/>
         <w:tc>
           <w:tcPr>
             <w:tcW w:w="720" w:type="dxa"/>
@@ -7857,23 +7856,36 @@
             <w:r>
               <w:instrText xml:space="preserve"> MACROBUTTON NumberReference \* MERGEFORMAT (</w:instrText>
             </w:r>
-            <w:fldSimple w:instr=" SEQ EquationNumber \n \* Arabic \* MERGEFORMAT ">
-              <w:r>
-                <w:rPr>
-                  <w:noProof/>
-                </w:rPr>
-                <w:instrText>3</w:instrText>
-              </w:r>
-            </w:fldSimple>
+            <w:r>
+              <w:fldChar w:fldCharType="begin"/>
+            </w:r>
+            <w:r>
+              <w:instrText xml:space="preserve"> SEQ EquationNumber \n \* Arabic \* MERGEFORMAT </w:instrText>
+            </w:r>
+            <w:r>
+              <w:fldChar w:fldCharType="separate"/>
+            </w:r>
+            <w:r>
+              <w:rPr>
+                <w:noProof/>
+              </w:rPr>
+              <w:instrText>3</w:instrText>
+            </w:r>
+            <w:r>
+              <w:rPr>
+                <w:noProof/>
+              </w:rPr>
+              <w:fldChar w:fldCharType="end"/>
+            </w:r>
             <w:r>
               <w:instrText>)</w:instrText>
             </w:r>
             <w:r>
               <w:fldChar w:fldCharType="end"/>
             </w:r>
-            <w:bookmarkEnd w:id="2"/>
             <w:bookmarkEnd w:id="3"/>
             <w:bookmarkEnd w:id="4"/>
+            <w:bookmarkEnd w:id="5"/>
           </w:p>
         </w:tc>
       </w:tr>
@@ -7920,42 +7932,15 @@
         <w:t xml:space="preserve"> a vertical shift by </w:t>
       </w:r>
       <m:oMath>
-        <m:r>
-          <w:rPr>
-            <w:rFonts w:ascii="Cambria Math" w:eastAsiaTheme="minorEastAsia" w:hAnsi="Cambria Math" w:cstheme="minorBidi"/>
-            <w:color w:val="000000" w:themeColor="text1"/>
-            <w:kern w:val="24"/>
-            <w:szCs w:val="36"/>
-          </w:rPr>
-          <m:t>d</m:t>
-        </m:r>
-        <m:func>
-          <m:funcPr>
+        <m:d>
+          <m:dPr>
             <m:ctrlPr>
               <w:rPr>
-                <w:rFonts w:ascii="Cambria Math" w:eastAsiaTheme="minorEastAsia" w:hAnsi="Cambria Math" w:cstheme="minorBidi"/>
+                <w:rFonts w:ascii="Cambria Math" w:hAnsi="Cambria Math"/>
                 <w:i/>
-                <w:iCs/>
-                <w:color w:val="000000" w:themeColor="text1"/>
-                <w:kern w:val="24"/>
-                <w:szCs w:val="36"/>
               </w:rPr>
             </m:ctrlPr>
-          </m:funcPr>
-          <m:fName>
-            <m:r>
-              <m:rPr>
-                <m:sty m:val="p"/>
-              </m:rPr>
-              <w:rPr>
-                <w:rFonts w:ascii="Cambria Math" w:eastAsiaTheme="minorEastAsia" w:hAnsi="Cambria Math" w:cstheme="minorBidi"/>
-                <w:color w:val="000000" w:themeColor="text1"/>
-                <w:kern w:val="24"/>
-                <w:szCs w:val="36"/>
-              </w:rPr>
-              <m:t>sin</m:t>
-            </m:r>
-          </m:fName>
+          </m:dPr>
           <m:e>
             <m:r>
               <w:rPr>
@@ -7964,10 +7949,55 @@
                 <w:kern w:val="24"/>
                 <w:szCs w:val="36"/>
               </w:rPr>
-              <m:t>α</m:t>
+              <m:t>d</m:t>
             </m:r>
+            <m:func>
+              <m:funcPr>
+                <m:ctrlPr>
+                  <w:rPr>
+                    <w:rFonts w:ascii="Cambria Math" w:eastAsiaTheme="minorEastAsia" w:hAnsi="Cambria Math" w:cstheme="minorBidi"/>
+                    <w:i/>
+                    <w:iCs/>
+                    <w:color w:val="000000" w:themeColor="text1"/>
+                    <w:kern w:val="24"/>
+                    <w:szCs w:val="36"/>
+                  </w:rPr>
+                </m:ctrlPr>
+              </m:funcPr>
+              <m:fName>
+                <m:r>
+                  <m:rPr>
+                    <m:sty m:val="p"/>
+                  </m:rPr>
+                  <w:rPr>
+                    <w:rFonts w:ascii="Cambria Math" w:eastAsiaTheme="minorEastAsia" w:hAnsi="Cambria Math" w:cstheme="minorBidi"/>
+                    <w:color w:val="000000" w:themeColor="text1"/>
+                    <w:kern w:val="24"/>
+                    <w:szCs w:val="36"/>
+                  </w:rPr>
+                  <m:t>sin</m:t>
+                </m:r>
+              </m:fName>
+              <m:e>
+                <m:r>
+                  <w:rPr>
+                    <w:rFonts w:ascii="Cambria Math" w:eastAsiaTheme="minorEastAsia" w:hAnsi="Cambria Math" w:cstheme="minorBidi"/>
+                    <w:color w:val="000000" w:themeColor="text1"/>
+                    <w:kern w:val="24"/>
+                    <w:szCs w:val="36"/>
+                  </w:rPr>
+                  <m:t>α</m:t>
+                </m:r>
+              </m:e>
+            </m:func>
           </m:e>
-        </m:func>
+        </m:d>
+        <m:r>
+          <w:rPr>
+            <w:rFonts w:ascii="Cambria Math" w:hAnsi="Cambria Math"/>
+          </w:rPr>
+          <m:t xml:space="preserve"> </m:t>
+        </m:r>
       </m:oMath>
       <w:r>
         <w:rPr>
@@ -7976,7 +8006,7 @@
           <w:kern w:val="24"/>
           <w:szCs w:val="36"/>
         </w:rPr>
-        <w:t xml:space="preserve"> and </w:t>
+        <w:t xml:space="preserve">and </w:t>
       </w:r>
       <w:r>
         <w:rPr>
@@ -8281,7 +8311,7 @@
           <w:kern w:val="24"/>
           <w:szCs w:val="36"/>
         </w:rPr>
-        <w:t xml:space="preserve">mapping allows us to register all the </w:t>
+        <w:t xml:space="preserve">mapping allows us to register the </w:t>
       </w:r>
       <w:r>
         <w:rPr>
@@ -8326,7 +8356,25 @@
           <w:kern w:val="24"/>
           <w:szCs w:val="36"/>
         </w:rPr>
-        <w:t xml:space="preserve"> before blending to generate an all-in-focus image</w:t>
+        <w:t xml:space="preserve"> before blending to generate an </w:t>
+      </w:r>
+      <w:r>
+        <w:rPr>
+          <w:iCs/>
+          <w:color w:val="000000" w:themeColor="text1"/>
+          <w:kern w:val="24"/>
+          <w:szCs w:val="36"/>
+        </w:rPr>
+        <w:t>omnifocus</w:t>
+      </w:r>
+      <w:r>
+        <w:rPr>
+          <w:iCs/>
+          <w:color w:val="000000" w:themeColor="text1"/>
+          <w:kern w:val="24"/>
+          <w:szCs w:val="36"/>
+        </w:rPr>
+        <w:t xml:space="preserve"> image</w:t>
       </w:r>
       <w:r>
         <w:rPr>
@@ -8585,13 +8633,7 @@
           <w:rPr>
             <w:rFonts w:ascii="Cambria Math" w:hAnsi="Cambria Math"/>
           </w:rPr>
-          <m:t>α</m:t>
-        </m:r>
-        <m:r>
-          <w:rPr>
-            <w:rFonts w:ascii="Cambria Math" w:hAnsi="Cambria Math"/>
-          </w:rPr>
-          <m:t>=-6°</m:t>
+          <m:t>α=-6°</m:t>
         </m:r>
       </m:oMath>
       <w:r>
@@ -8691,7 +8733,13 @@
         <w:t>photographs</w:t>
       </w:r>
       <w:r>
-        <w:t xml:space="preserve"> were registered using the homography in Eq. </w:t>
+        <w:t xml:space="preserve"> were registered using the </w:t>
+      </w:r>
+      <w:r>
+        <w:t>closed form expression</w:t>
+      </w:r>
+      <w:r>
+        <w:t xml:space="preserve"> Eq. </w:t>
       </w:r>
       <w:r>
         <w:fldChar w:fldCharType="begin"/>
@@ -8896,29 +8944,23 @@
         <w:rPr>
           <w:b w:val="0"/>
         </w:rPr>
-        <w:t>Image simulation using Zemax and PyZDDE: (a)</w:t>
-      </w:r>
+        <w:t xml:space="preserve">Image simulation using Zemax and PyZDDE: (a) </w:t>
+      </w:r>
+      <w:commentRangeStart w:id="6"/>
       <w:r>
         <w:rPr>
           <w:b w:val="0"/>
         </w:rPr>
-        <w:t xml:space="preserve"> </w:t>
-      </w:r>
-      <w:commentRangeStart w:id="5"/>
-      <w:r>
-        <w:rPr>
-          <w:b w:val="0"/>
-        </w:rPr>
         <w:t xml:space="preserve">Setup. </w:t>
       </w:r>
-      <w:commentRangeEnd w:id="5"/>
+      <w:commentRangeEnd w:id="6"/>
       <w:r>
         <w:rPr>
           <w:rStyle w:val="CommentReference"/>
           <w:b w:val="0"/>
           <w:bCs w:val="0"/>
         </w:rPr>
-        <w:commentReference w:id="5"/>
+        <w:commentReference w:id="6"/>
       </w:r>
       <w:r>
         <w:rPr>
@@ -8946,29 +8988,20 @@
       </w:r>
       <m:oMath>
         <m:r>
+          <m:rPr>
+            <m:sty m:val="bi"/>
+          </m:rPr>
           <w:rPr>
             <w:rFonts w:ascii="Cambria Math" w:hAnsi="Cambria Math"/>
           </w:rPr>
-          <m:t>α</m:t>
-        </m:r>
-        <m:r>
-          <w:rPr>
-            <w:rFonts w:ascii="Cambria Math" w:hAnsi="Cambria Math"/>
-          </w:rPr>
-          <m:t>=-6°</m:t>
+          <m:t>α=-6°</m:t>
         </m:r>
       </m:oMath>
       <w:r>
         <w:rPr>
           <w:b w:val="0"/>
         </w:rPr>
-        <w:t>.</w:t>
-      </w:r>
-      <w:r>
-        <w:rPr>
-          <w:b w:val="0"/>
-        </w:rPr>
-        <w:t xml:space="preserve"> (c) Focus-</w:t>
+        <w:t>. (c) Focus-</w:t>
       </w:r>
       <w:r>
         <w:rPr>
@@ -9068,12 +9101,7 @@
         <w:t xml:space="preserve"> </w:t>
       </w:r>
       <w:r>
-        <w:t>gene</w:t>
-      </w:r>
-      <w:bookmarkStart w:id="6" w:name="_GoBack"/>
-      <w:bookmarkEnd w:id="6"/>
-      <w:r>
-        <w:t>rating</w:t>
+        <w:t>generating</w:t>
       </w:r>
       <w:r>
         <w:t xml:space="preserve"> </w:t>
@@ -9082,7 +9110,10 @@
         <w:t xml:space="preserve">an </w:t>
       </w:r>
       <w:r>
-        <w:t xml:space="preserve">all-in-focus image </w:t>
+        <w:t>omni</w:t>
+      </w:r>
+      <w:r>
+        <w:t xml:space="preserve">focus image </w:t>
       </w:r>
       <w:r>
         <w:t xml:space="preserve">by </w:t>
@@ -9154,109 +9185,16 @@
         <w:t xml:space="preserve"> entrance pupil</w:t>
       </w:r>
       <w:r>
-        <w:t xml:space="preserve">. </w:t>
-      </w:r>
-      <w:r>
-        <w:rPr>
-          <w:highlight w:val="yellow"/>
-        </w:rPr>
-        <w:t>Although</w:t>
-      </w:r>
-      <w:r>
-        <w:rPr>
-          <w:highlight w:val="yellow"/>
-        </w:rPr>
-        <w:t xml:space="preserve"> it is</w:t>
-      </w:r>
-      <w:r>
-        <w:rPr>
-          <w:highlight w:val="yellow"/>
-        </w:rPr>
-        <w:t xml:space="preserve"> not </w:t>
-      </w:r>
-      <w:r>
-        <w:rPr>
-          <w:highlight w:val="yellow"/>
-        </w:rPr>
-        <w:t>prevalent</w:t>
-      </w:r>
-      <w:r>
-        <w:rPr>
-          <w:highlight w:val="yellow"/>
-        </w:rPr>
-        <w:t xml:space="preserve"> (</w:t>
-      </w:r>
-      <w:r>
-        <w:rPr>
-          <w:highlight w:val="yellow"/>
-        </w:rPr>
-        <w:t>only 6</w:t>
-      </w:r>
-      <w:r>
-        <w:rPr>
-          <w:highlight w:val="yellow"/>
-        </w:rPr>
-        <w:t xml:space="preserve">% </w:t>
-      </w:r>
-      <w:r>
-        <w:rPr>
-          <w:highlight w:val="yellow"/>
-        </w:rPr>
-        <w:t xml:space="preserve">of lenses </w:t>
-      </w:r>
-      <w:r>
-        <w:rPr>
-          <w:highlight w:val="yellow"/>
-        </w:rPr>
-        <w:t>in our survey of 120</w:t>
-      </w:r>
-      <w:r>
-        <w:rPr>
-          <w:highlight w:val="yellow"/>
-        </w:rPr>
-        <w:t xml:space="preserve"> imaging lenses</w:t>
-      </w:r>
-      <w:r>
-        <w:rPr>
-          <w:highlight w:val="yellow"/>
-        </w:rPr>
-        <w:t xml:space="preserve"> from Zemax database had pupil magnification</w:t>
-      </w:r>
-      <w:r>
-        <w:rPr>
-          <w:highlight w:val="yellow"/>
-        </w:rPr>
-        <w:t xml:space="preserve"> equal to </w:t>
-      </w:r>
-      <m:oMath>
-        <m:r>
-          <w:rPr>
-            <w:rFonts w:ascii="Cambria Math" w:hAnsi="Cambria Math"/>
-            <w:highlight w:val="yellow"/>
-          </w:rPr>
-          <m:t>1±0.01</m:t>
-        </m:r>
-      </m:oMath>
-      <w:r>
-        <w:rPr>
-          <w:highlight w:val="yellow"/>
-        </w:rPr>
-        <w:t xml:space="preserve">), symmetric lenses are typically </w:t>
-      </w:r>
-      <w:r>
-        <w:rPr>
-          <w:highlight w:val="yellow"/>
-        </w:rPr>
-        <w:t>used</w:t>
-      </w:r>
-      <w:r>
-        <w:rPr>
-          <w:highlight w:val="yellow"/>
-        </w:rPr>
-        <w:t xml:space="preserve"> in Scheimpflug cameras.</w:t>
-      </w:r>
-      <w:r>
-        <w:t xml:space="preserve">  </w:t>
+        <w:t>.</w:t>
+      </w:r>
+      <w:r>
+        <w:t xml:space="preserve"> Furthermore, if the camera parameters are known, then the transformation for image registration is known in closed form.</w:t>
+      </w:r>
+      <w:r>
+        <w:t xml:space="preserve"> </w:t>
+      </w:r>
+      <w:r>
+        <w:t xml:space="preserve"> </w:t>
       </w:r>
     </w:p>
     <w:p>
@@ -9469,7 +9407,7 @@
 
 <file path=word/comments.xml><?xml version="1.0" encoding="utf-8"?>
 <w:comments xmlns:wpc="http://schemas.microsoft.com/office/word/2010/wordprocessingCanvas" xmlns:cx="http://schemas.microsoft.com/office/drawing/2014/chartex" xmlns:cx1="http://schemas.microsoft.com/office/drawing/2015/9/8/chartex" xmlns:cx2="http://schemas.microsoft.com/office/drawing/2015/10/21/chartex" xmlns:mc="http://schemas.openxmlformats.org/markup-compatibility/2006" xmlns:o="urn:schemas-microsoft-com:office:office" xmlns:r="http://schemas.openxmlformats.org/officeDocument/2006/relationships" xmlns:m="http://schemas.openxmlformats.org/officeDocument/2006/math" xmlns:v="urn:schemas-microsoft-com:vml" xmlns:wp14="http://schemas.microsoft.com/office/word/2010/wordprocessingDrawing" xmlns:wp="http://schemas.openxmlformats.org/drawingml/2006/wordprocessingDrawing" xmlns:w10="urn:schemas-microsoft-com:office:word" xmlns:w="http://schemas.openxmlformats.org/wordprocessingml/2006/main" xmlns:w14="http://schemas.microsoft.com/office/word/2010/wordml" xmlns:w15="http://schemas.microsoft.com/office/word/2012/wordml" xmlns:w16se="http://schemas.microsoft.com/office/word/2015/wordml/symex" xmlns:wpg="http://schemas.microsoft.com/office/word/2010/wordprocessingGroup" xmlns:wpi="http://schemas.microsoft.com/office/word/2010/wordprocessingInk" xmlns:wne="http://schemas.microsoft.com/office/word/2006/wordml" xmlns:wps="http://schemas.microsoft.com/office/word/2010/wordprocessingShape" mc:Ignorable="w14 w15 w16se wp14">
-  <w:comment w:id="5" w:author="indranil sinharoy" w:date="2016-03-09T14:47:00Z" w:initials="INSR">
+  <w:comment w:id="6" w:author="indranil sinharoy" w:date="2016-03-09T14:47:00Z" w:initials="INSR">
     <w:p>
       <w:pPr>
         <w:pStyle w:val="CommentText"/>
@@ -10950,7 +10888,7 @@
 </file>
 
 <file path=customXml/itemProps1.xml><?xml version="1.0" encoding="utf-8"?>
-<ds:datastoreItem xmlns:ds="http://schemas.openxmlformats.org/officeDocument/2006/customXml" ds:itemID="{6C1AF600-910F-4FD6-A8CD-3ED4540C700E}">
+<ds:datastoreItem xmlns:ds="http://schemas.openxmlformats.org/officeDocument/2006/customXml" ds:itemID="{D6E37CD8-1F54-4D14-B321-D890BA9D8809}">
   <ds:schemaRefs>
     <ds:schemaRef ds:uri="http://schemas.openxmlformats.org/officeDocument/2006/bibliography"/>
   </ds:schemaRefs>

</xml_diff>

<commit_message>
updated figure2 and figure 3
</commit_message>
<xml_diff>
--- a/talks/imaging_applied_optics_2016/All-in-focus image capture using lens swivel.docx
+++ b/talks/imaging_applied_optics_2016/All-in-focus image capture using lens swivel.docx
@@ -1128,7 +1128,7 @@
         <w:rPr>
           <w:noProof/>
         </w:rPr>
-        <w:t xml:space="preserve"> </w:t>
+        <w:t>-</w:t>
       </w:r>
       <w:r>
         <w:rPr>
@@ -1382,9 +1382,9 @@
           <w:noProof/>
         </w:rPr>
         <w:drawing>
-          <wp:inline distT="0" distB="0" distL="0" distR="0" wp14:anchorId="0E899B23" wp14:editId="50114E74">
-            <wp:extent cx="3690788" cy="1828800"/>
-            <wp:effectExtent l="0" t="0" r="5080" b="0"/>
+          <wp:inline distT="0" distB="0" distL="0" distR="0" wp14:anchorId="0E899B23" wp14:editId="37D1760F">
+            <wp:extent cx="5486398" cy="1828553"/>
+            <wp:effectExtent l="0" t="0" r="0" b="635"/>
             <wp:docPr id="4" name="Picture 4"/>
             <wp:cNvGraphicFramePr>
               <a:graphicFrameLocks xmlns:a="http://schemas.openxmlformats.org/drawingml/2006/main" noChangeAspect="1"/>
@@ -1399,29 +1399,13 @@
                     </pic:cNvPicPr>
                   </pic:nvPicPr>
                   <pic:blipFill>
-                    <a:blip r:embed="rId13">
+                    <a:blip r:embed="rId13" cstate="print">
                       <a:extLst>
-                        <a:ext uri="{BEBA8EAE-BF5A-486C-A8C5-ECC9F3942E4B}">
-                          <a14:imgProps xmlns:a14="http://schemas.microsoft.com/office/drawing/2010/main">
-                            <a14:imgLayer r:embed="rId14">
-                              <a14:imgEffect>
-                                <a14:sharpenSoften amount="5000"/>
-                              </a14:imgEffect>
-                              <a14:imgEffect>
-                                <a14:saturation sat="130000"/>
-                              </a14:imgEffect>
-                              <a14:imgEffect>
-                                <a14:brightnessContrast contrast="-30000"/>
-                              </a14:imgEffect>
-                            </a14:imgLayer>
-                          </a14:imgProps>
-                        </a:ext>
                         <a:ext uri="{28A0092B-C50C-407E-A947-70E740481C1C}">
                           <a14:useLocalDpi xmlns:a14="http://schemas.microsoft.com/office/drawing/2010/main" val="0"/>
                         </a:ext>
                       </a:extLst>
                     </a:blip>
-                    <a:srcRect/>
                     <a:stretch>
                       <a:fillRect/>
                     </a:stretch>
@@ -1429,7 +1413,7 @@
                   <pic:spPr bwMode="auto">
                     <a:xfrm>
                       <a:off x="0" y="0"/>
-                      <a:ext cx="3690788" cy="1828800"/>
+                      <a:ext cx="5486398" cy="1828553"/>
                     </a:xfrm>
                     <a:prstGeom prst="rect">
                       <a:avLst/>
@@ -1496,6 +1480,12 @@
           <w:b w:val="0"/>
         </w:rPr>
         <w:t xml:space="preserve"> Imaging model</w:t>
+      </w:r>
+      <w:r>
+        <w:rPr>
+          <w:b w:val="0"/>
+        </w:rPr>
+        <w:t>: Geometric image formation for arbitrarily oriented lens and sensor.</w:t>
       </w:r>
     </w:p>
     <w:p>
@@ -2976,27 +2966,14 @@
             <w:r>
               <w:instrText xml:space="preserve"> MACROBUTTON NumberReference \* MERGEFORMAT (</w:instrText>
             </w:r>
-            <w:r>
-              <w:fldChar w:fldCharType="begin"/>
-            </w:r>
-            <w:r>
-              <w:instrText xml:space="preserve"> SEQ EquationNumber \n \* Arabic \* MERGEFORMAT </w:instrText>
-            </w:r>
-            <w:r>
-              <w:fldChar w:fldCharType="separate"/>
-            </w:r>
-            <w:r>
-              <w:rPr>
-                <w:noProof/>
-              </w:rPr>
-              <w:instrText>1</w:instrText>
-            </w:r>
-            <w:r>
-              <w:rPr>
-                <w:noProof/>
-              </w:rPr>
-              <w:fldChar w:fldCharType="end"/>
-            </w:r>
+            <w:fldSimple w:instr=" SEQ EquationNumber \n \* Arabic \* MERGEFORMAT ">
+              <w:r>
+                <w:rPr>
+                  <w:noProof/>
+                </w:rPr>
+                <w:instrText>1</w:instrText>
+              </w:r>
+            </w:fldSimple>
             <w:r>
               <w:instrText>)</w:instrText>
             </w:r>
@@ -3565,7 +3542,25 @@
           <w:kern w:val="24"/>
           <w:szCs w:val="40"/>
         </w:rPr>
-        <w:t>magnification defined</w:t>
+        <w:t>magnification</w:t>
+      </w:r>
+      <w:r>
+        <w:rPr>
+          <w:i w:val="0"/>
+          <w:iCs/>
+          <w:kern w:val="24"/>
+          <w:szCs w:val="40"/>
+        </w:rPr>
+        <w:t>. It is</w:t>
+      </w:r>
+      <w:r>
+        <w:rPr>
+          <w:i w:val="0"/>
+          <w:iCs/>
+          <w:kern w:val="24"/>
+          <w:szCs w:val="40"/>
+        </w:rPr>
+        <w:t xml:space="preserve"> defined</w:t>
       </w:r>
       <w:r>
         <w:rPr>
@@ -3652,10 +3647,8 @@
           <w:kern w:val="24"/>
           <w:szCs w:val="40"/>
         </w:rPr>
-        <w:t xml:space="preserve"> Symmetric lens, such as the Double Gauss and its varian</w:t>
-      </w:r>
-      <w:bookmarkStart w:id="0" w:name="_GoBack"/>
-      <w:bookmarkEnd w:id="0"/>
+        <w:t xml:space="preserve"> Symmetric lens, such as the Double Gauss and its variants, are commonly used in the design of Scheimpflug camera</w:t>
+      </w:r>
       <w:r>
         <w:rPr>
           <w:i w:val="0"/>
@@ -3663,7 +3656,16 @@
           <w:kern w:val="24"/>
           <w:szCs w:val="40"/>
         </w:rPr>
-        <w:t xml:space="preserve">ts, are commonly used in the design of Scheimpflug camera lenses. </w:t>
+        <w:t>s</w:t>
+      </w:r>
+      <w:r>
+        <w:rPr>
+          <w:i w:val="0"/>
+          <w:iCs/>
+          <w:kern w:val="24"/>
+          <w:szCs w:val="40"/>
+        </w:rPr>
+        <w:t xml:space="preserve">. </w:t>
       </w:r>
     </w:p>
     <w:p>
@@ -3701,7 +3703,13 @@
         <w:t xml:space="preserve">in </w:t>
       </w:r>
       <w:r>
-        <w:t xml:space="preserve">a shift of the image-field accompanied by a field dependent </w:t>
+        <w:t xml:space="preserve">a shift of the image-field </w:t>
+      </w:r>
+      <w:r>
+        <w:t>along with</w:t>
+      </w:r>
+      <w:r>
+        <w:t xml:space="preserve"> a field dependent </w:t>
       </w:r>
       <w:r>
         <w:t>warp</w:t>
@@ -5370,8 +5378,8 @@
             </m:oMathPara>
           </w:p>
         </w:tc>
-        <w:bookmarkStart w:id="1" w:name="NumberRef7055475116"/>
-        <w:bookmarkStart w:id="2" w:name="NumberRef2895624638"/>
+        <w:bookmarkStart w:id="0" w:name="NumberRef7055475116"/>
+        <w:bookmarkStart w:id="1" w:name="NumberRef2895624638"/>
         <w:tc>
           <w:tcPr>
             <w:tcW w:w="720" w:type="dxa"/>
@@ -5388,35 +5396,22 @@
             <w:r>
               <w:instrText xml:space="preserve"> MACROBUTTON NumberReference \* MERGEFORMAT (</w:instrText>
             </w:r>
-            <w:r>
-              <w:fldChar w:fldCharType="begin"/>
-            </w:r>
-            <w:r>
-              <w:instrText xml:space="preserve"> SEQ EquationNumber \n \* Arabic \* MERGEFORMAT </w:instrText>
-            </w:r>
-            <w:r>
-              <w:fldChar w:fldCharType="separate"/>
-            </w:r>
-            <w:r>
-              <w:rPr>
-                <w:noProof/>
-              </w:rPr>
-              <w:instrText>2</w:instrText>
-            </w:r>
-            <w:r>
-              <w:rPr>
-                <w:noProof/>
-              </w:rPr>
-              <w:fldChar w:fldCharType="end"/>
-            </w:r>
+            <w:fldSimple w:instr=" SEQ EquationNumber \n \* Arabic \* MERGEFORMAT ">
+              <w:r>
+                <w:rPr>
+                  <w:noProof/>
+                </w:rPr>
+                <w:instrText>2</w:instrText>
+              </w:r>
+            </w:fldSimple>
             <w:r>
               <w:instrText>)</w:instrText>
             </w:r>
             <w:r>
               <w:fldChar w:fldCharType="end"/>
             </w:r>
+            <w:bookmarkEnd w:id="0"/>
             <w:bookmarkEnd w:id="1"/>
-            <w:bookmarkEnd w:id="2"/>
           </w:p>
         </w:tc>
       </w:tr>
@@ -7007,7 +7002,12 @@
         <w:t xml:space="preserve">we </w:t>
       </w:r>
       <w:r>
-        <w:t>designate</w:t>
+        <w:t>designa</w:t>
+      </w:r>
+      <w:bookmarkStart w:id="2" w:name="_GoBack"/>
+      <w:bookmarkEnd w:id="2"/>
+      <w:r>
+        <w:t>te</w:t>
       </w:r>
       <w:r>
         <w:t xml:space="preserve"> the </w:t>
@@ -7856,27 +7856,14 @@
             <w:r>
               <w:instrText xml:space="preserve"> MACROBUTTON NumberReference \* MERGEFORMAT (</w:instrText>
             </w:r>
-            <w:r>
-              <w:fldChar w:fldCharType="begin"/>
-            </w:r>
-            <w:r>
-              <w:instrText xml:space="preserve"> SEQ EquationNumber \n \* Arabic \* MERGEFORMAT </w:instrText>
-            </w:r>
-            <w:r>
-              <w:fldChar w:fldCharType="separate"/>
-            </w:r>
-            <w:r>
-              <w:rPr>
-                <w:noProof/>
-              </w:rPr>
-              <w:instrText>3</w:instrText>
-            </w:r>
-            <w:r>
-              <w:rPr>
-                <w:noProof/>
-              </w:rPr>
-              <w:fldChar w:fldCharType="end"/>
-            </w:r>
+            <w:fldSimple w:instr=" SEQ EquationNumber \n \* Arabic \* MERGEFORMAT ">
+              <w:r>
+                <w:rPr>
+                  <w:noProof/>
+                </w:rPr>
+                <w:instrText>3</w:instrText>
+              </w:r>
+            </w:fldSimple>
             <w:r>
               <w:instrText>)</w:instrText>
             </w:r>
@@ -8311,7 +8298,25 @@
           <w:kern w:val="24"/>
           <w:szCs w:val="36"/>
         </w:rPr>
-        <w:t xml:space="preserve">mapping allows us to register the </w:t>
+        <w:t>mapping</w:t>
+      </w:r>
+      <w:r>
+        <w:rPr>
+          <w:iCs/>
+          <w:color w:val="000000" w:themeColor="text1"/>
+          <w:kern w:val="24"/>
+          <w:szCs w:val="36"/>
+        </w:rPr>
+        <w:t xml:space="preserve">allows </w:t>
+      </w:r>
+      <w:r>
+        <w:rPr>
+          <w:iCs/>
+          <w:color w:val="000000" w:themeColor="text1"/>
+          <w:kern w:val="24"/>
+          <w:szCs w:val="36"/>
+        </w:rPr>
+        <w:t xml:space="preserve">us to register the </w:t>
       </w:r>
       <w:r>
         <w:rPr>
@@ -8503,43 +8508,34 @@
         </m:r>
       </m:oMath>
       <w:r>
-        <w:t xml:space="preserve"> was </w:t>
-      </w:r>
-      <w:r>
-        <w:t xml:space="preserve">created </w:t>
-      </w:r>
-      <w:r>
-        <w:t xml:space="preserve">to simulate the </w:t>
-      </w:r>
-      <w:r>
-        <w:t xml:space="preserve">process of </w:t>
-      </w:r>
-      <w:r>
-        <w:t xml:space="preserve">imaging three playing cards placed at 800mm, 1000mm and 1200mm from </w:t>
+        <w:t xml:space="preserve"> </w:t>
+      </w:r>
+      <w:r>
+        <w:t>images</w:t>
+      </w:r>
+      <w:r>
+        <w:t xml:space="preserve"> three playing cards placed at 800mm, 1000mm and 1200mm from the lens</w:t>
+      </w:r>
+      <w:r>
+        <w:t>’ vertex</w:t>
+      </w:r>
+      <w:r>
+        <w:t>.</w:t>
+      </w:r>
+      <w:r>
+        <w:t xml:space="preserve"> </w:t>
+      </w:r>
+      <w:r>
+        <w:t>We used PyZDDE</w:t>
+      </w:r>
+      <w:r>
+        <w:t xml:space="preserve"> [4]</w:t>
+      </w:r>
+      <w:r>
+        <w:t xml:space="preserve"> </w:t>
       </w:r>
       <w:r>
         <w:lastRenderedPageBreak/>
-        <w:t>the lens</w:t>
-      </w:r>
-      <w:r>
-        <w:t>’ vertex</w:t>
-      </w:r>
-      <w:r>
-        <w:t>.</w:t>
-      </w:r>
-      <w:r>
-        <w:t xml:space="preserve"> </w:t>
-      </w:r>
-      <w:r>
-        <w:t>We used PyZDDE</w:t>
-      </w:r>
-      <w:r>
-        <w:t xml:space="preserve"> [4]</w:t>
-      </w:r>
-      <w:r>
-        <w:t xml:space="preserve"> </w:t>
-      </w:r>
-      <w:r>
         <w:t xml:space="preserve">to automate the process of tilting the lens </w:t>
       </w:r>
       <w:r>
@@ -8565,7 +8561,19 @@
           <w:rPr>
             <w:rFonts w:ascii="Cambria Math" w:hAnsi="Cambria Math"/>
           </w:rPr>
-          <m:t>±6°</m:t>
+          <m:t>±</m:t>
+        </m:r>
+        <m:r>
+          <w:rPr>
+            <w:rFonts w:ascii="Cambria Math" w:hAnsi="Cambria Math"/>
+          </w:rPr>
+          <m:t>8</m:t>
+        </m:r>
+        <m:r>
+          <w:rPr>
+            <w:rFonts w:ascii="Cambria Math" w:hAnsi="Cambria Math"/>
+          </w:rPr>
+          <m:t>°</m:t>
         </m:r>
       </m:oMath>
       <w:r>
@@ -8633,7 +8641,19 @@
           <w:rPr>
             <w:rFonts w:ascii="Cambria Math" w:hAnsi="Cambria Math"/>
           </w:rPr>
-          <m:t>α=-6°</m:t>
+          <m:t>α=-</m:t>
+        </m:r>
+        <m:r>
+          <w:rPr>
+            <w:rFonts w:ascii="Cambria Math" w:hAnsi="Cambria Math"/>
+          </w:rPr>
+          <m:t>8</m:t>
+        </m:r>
+        <m:r>
+          <w:rPr>
+            <w:rFonts w:ascii="Cambria Math" w:hAnsi="Cambria Math"/>
+          </w:rPr>
+          <m:t>°</m:t>
         </m:r>
       </m:oMath>
       <w:r>
@@ -8643,7 +8663,13 @@
         <w:t>Observe that</w:t>
       </w:r>
       <w:r>
-        <w:t xml:space="preserve"> the individual images of the three cards were vertically shifted and de-magnified (not apparent in the figure) by the same amount as </w:t>
+        <w:t xml:space="preserve"> the individual images of the three cards were vertically shifted and de-magnified (not apparent in the figure) by the same amount</w:t>
+      </w:r>
+      <w:r>
+        <w:t>,</w:t>
+      </w:r>
+      <w:r>
+        <w:t xml:space="preserve"> as </w:t>
       </w:r>
       <w:r>
         <w:t xml:space="preserve">predicted by </w:t>
@@ -8676,166 +8702,166 @@
         <w:t xml:space="preserve"> </w:t>
       </w:r>
       <w:r>
-        <w:t>Because the PoS</w:t>
-      </w:r>
-      <w:r>
-        <w:t>F is tilted, we can see both in-</w:t>
-      </w:r>
-      <w:r>
-        <w:t>focus and out</w:t>
-      </w:r>
-      <w:r>
-        <w:t xml:space="preserve"> of focus</w:t>
-      </w:r>
-      <w:r>
-        <w:t xml:space="preserve"> regions</w:t>
+        <w:t>The in-focus regions</w:t>
+      </w:r>
+      <w:r>
+        <w:t>,</w:t>
+      </w:r>
+      <w:r>
+        <w:t xml:space="preserve"> detected</w:t>
+      </w:r>
+      <w:r>
+        <w:t xml:space="preserve"> using a Laplacian of Gaussian </w:t>
+      </w:r>
+      <w:r>
+        <w:t>(LoG)</w:t>
+      </w:r>
+      <w:r>
+        <w:t xml:space="preserve"> filter</w:t>
+      </w:r>
+      <w:r>
+        <w:t>,</w:t>
+      </w:r>
+      <w:r>
+        <w:t xml:space="preserve"> are shown in Fig. 3(c). </w:t>
+      </w:r>
+      <w:r>
+        <w:t xml:space="preserve">We </w:t>
+      </w:r>
+      <w:r>
+        <w:t xml:space="preserve">registered </w:t>
+      </w:r>
+      <w:r>
+        <w:t>the 13</w:t>
+      </w:r>
+      <w:r>
+        <w:t xml:space="preserve"> photographs </w:t>
+      </w:r>
+      <w:r>
+        <w:t xml:space="preserve">using the </w:t>
+      </w:r>
+      <w:r>
+        <w:t>closed form expression</w:t>
+      </w:r>
+      <w:r>
+        <w:t xml:space="preserve"> Eq. </w:t>
+      </w:r>
+      <w:r>
+        <w:fldChar w:fldCharType="begin"/>
+      </w:r>
+      <w:r>
+        <w:instrText xml:space="preserve"> REF NumberRef5795186162 \h </w:instrText>
+      </w:r>
+      <w:r>
+        <w:instrText xml:space="preserve"> \* MERGEFORMAT </w:instrText>
+      </w:r>
+      <w:r>
+        <w:fldChar w:fldCharType="separate"/>
+      </w:r>
+      <w:r>
+        <w:t>(3)</w:t>
+      </w:r>
+      <w:r>
+        <w:fldChar w:fldCharType="end"/>
+      </w:r>
+      <w:r>
+        <w:t xml:space="preserve"> followed by </w:t>
+      </w:r>
+      <w:r>
+        <w:t>blending</w:t>
+      </w:r>
+      <w:r>
+        <w:t xml:space="preserve"> the in-focus </w:t>
+      </w:r>
+      <w:r>
+        <w:t>regions (as measured by LoG) from</w:t>
+      </w:r>
+      <w:r>
+        <w:t xml:space="preserve"> the </w:t>
+      </w:r>
+      <w:r>
+        <w:t xml:space="preserve">photographs in the </w:t>
+      </w:r>
+      <w:r>
+        <w:t xml:space="preserve">stack. Fig. 3(d) shows </w:t>
+      </w:r>
+      <w:r>
+        <w:t xml:space="preserve">the </w:t>
+      </w:r>
+      <w:r>
+        <w:t>synthesized</w:t>
       </w:r>
       <w:r>
         <w:t xml:space="preserve"> </w:t>
       </w:r>
       <w:r>
-        <w:t>o</w:t>
-      </w:r>
-      <w:r>
-        <w:t>n all three cards.</w:t>
-      </w:r>
-      <w:r>
-        <w:t xml:space="preserve"> The in-focus regions</w:t>
-      </w:r>
-      <w:r>
-        <w:t>,</w:t>
-      </w:r>
-      <w:r>
-        <w:t xml:space="preserve"> detected</w:t>
-      </w:r>
-      <w:r>
-        <w:t xml:space="preserve"> using a Laplacian of Gaussian </w:t>
-      </w:r>
-      <w:r>
-        <w:t>(LoG)</w:t>
-      </w:r>
-      <w:r>
-        <w:t xml:space="preserve"> filter</w:t>
-      </w:r>
-      <w:r>
-        <w:t>,</w:t>
-      </w:r>
-      <w:r>
-        <w:t xml:space="preserve"> are shown in Fig. 3(c). The </w:t>
-      </w:r>
-      <w:r>
-        <w:t>9</w:t>
+        <w:t>image</w:t>
+      </w:r>
+      <w:r>
+        <w:t xml:space="preserve"> in which</w:t>
+      </w:r>
+      <w:r>
+        <w:t xml:space="preserve"> all t</w:t>
+      </w:r>
+      <w:r>
+        <w:t>hree</w:t>
+      </w:r>
+      <w:r>
+        <w:t xml:space="preserve"> cards are in focus</w:t>
+      </w:r>
+      <w:r>
+        <w:t>.</w:t>
+      </w:r>
+      <w:r>
+        <w:t xml:space="preserve"> Fig. 3(e) shows</w:t>
+      </w:r>
+      <w:r>
+        <w:t xml:space="preserve"> the degree of focus</w:t>
       </w:r>
       <w:r>
         <w:t xml:space="preserve"> </w:t>
       </w:r>
       <w:r>
-        <w:t>photographs</w:t>
-      </w:r>
-      <w:r>
-        <w:t xml:space="preserve"> were registered using the </w:t>
-      </w:r>
-      <w:r>
-        <w:t>closed form expression</w:t>
-      </w:r>
-      <w:r>
-        <w:t xml:space="preserve"> Eq. </w:t>
-      </w:r>
-      <w:r>
-        <w:fldChar w:fldCharType="begin"/>
-      </w:r>
-      <w:r>
-        <w:instrText xml:space="preserve"> REF NumberRef5795186162 \h </w:instrText>
-      </w:r>
-      <w:r>
-        <w:instrText xml:space="preserve"> \* MERGEFORMAT </w:instrText>
-      </w:r>
-      <w:r>
-        <w:fldChar w:fldCharType="separate"/>
-      </w:r>
-      <w:r>
-        <w:t>(3)</w:t>
-      </w:r>
-      <w:r>
-        <w:fldChar w:fldCharType="end"/>
-      </w:r>
-      <w:r>
-        <w:t xml:space="preserve"> followed by </w:t>
-      </w:r>
-      <w:r>
-        <w:t>blending</w:t>
-      </w:r>
-      <w:r>
-        <w:t xml:space="preserve"> the in-focus </w:t>
-      </w:r>
-      <w:r>
-        <w:t>regions (as measured by LoG) from</w:t>
-      </w:r>
-      <w:r>
-        <w:t xml:space="preserve"> the </w:t>
-      </w:r>
-      <w:r>
-        <w:t xml:space="preserve">photographs in the </w:t>
-      </w:r>
-      <w:r>
-        <w:t xml:space="preserve">stack. Fig. 3(d) shows </w:t>
-      </w:r>
-      <w:r>
-        <w:t xml:space="preserve">the composite </w:t>
-      </w:r>
-      <w:r>
-        <w:t>image</w:t>
-      </w:r>
-      <w:r>
-        <w:t xml:space="preserve"> in which</w:t>
-      </w:r>
-      <w:r>
-        <w:t xml:space="preserve"> all t</w:t>
-      </w:r>
-      <w:r>
-        <w:t>hree</w:t>
-      </w:r>
-      <w:r>
-        <w:t xml:space="preserve"> cards are in focus</w:t>
-      </w:r>
-      <w:r>
-        <w:t>.</w:t>
-      </w:r>
-      <w:r>
-        <w:t xml:space="preserve"> Fig. 3(e) shows</w:t>
-      </w:r>
-      <w:r>
-        <w:t xml:space="preserve"> the degree of focus</w:t>
+        <w:t>on the three planes in</w:t>
+      </w:r>
+      <w:r>
+        <w:t xml:space="preserve"> the composite image </w:t>
+      </w:r>
+      <w:r>
+        <w:t>measured using the</w:t>
+      </w:r>
+      <w:r>
+        <w:t xml:space="preserve"> LoG filter</w:t>
+      </w:r>
+      <w:r>
+        <w:t>. Amongst others, the LoG</w:t>
       </w:r>
       <w:r>
         <w:t xml:space="preserve"> </w:t>
       </w:r>
       <w:r>
-        <w:t>on the three planes in</w:t>
-      </w:r>
-      <w:r>
-        <w:t xml:space="preserve"> the composite image </w:t>
-      </w:r>
-      <w:r>
-        <w:t>measured using the</w:t>
-      </w:r>
-      <w:r>
-        <w:t xml:space="preserve"> LoG filter</w:t>
-      </w:r>
-      <w:r>
-        <w:t>,</w:t>
-      </w:r>
-      <w:r>
-        <w:t xml:space="preserve"> which is</w:t>
+        <w:t>is</w:t>
       </w:r>
       <w:r>
         <w:t xml:space="preserve"> commonly used </w:t>
       </w:r>
       <w:r>
-        <w:t>to automatically detect in-focus regions</w:t>
-      </w:r>
-      <w:r>
-        <w:t xml:space="preserve"> in focus-stacking.  </w:t>
+        <w:t xml:space="preserve">as a </w:t>
+      </w:r>
+      <w:r>
+        <w:t>focus</w:t>
+      </w:r>
+      <w:r>
+        <w:t xml:space="preserve"> </w:t>
+      </w:r>
+      <w:r>
+        <w:t>measure filter</w:t>
+      </w:r>
+      <w:r>
+        <w:t xml:space="preserve"> in focus </w:t>
+      </w:r>
+      <w:r>
+        <w:t xml:space="preserve">stacking.  </w:t>
       </w:r>
       <w:r>
         <w:t xml:space="preserve"> </w:t>
@@ -8854,9 +8880,9 @@
           <w:noProof/>
         </w:rPr>
         <w:drawing>
-          <wp:inline distT="0" distB="0" distL="0" distR="0" wp14:anchorId="42FB8F95" wp14:editId="47C01FFE">
-            <wp:extent cx="5524514" cy="4297680"/>
-            <wp:effectExtent l="0" t="0" r="0" b="7620"/>
+          <wp:inline distT="0" distB="0" distL="0" distR="0" wp14:anchorId="42FB8F95" wp14:editId="6EC46A9A">
+            <wp:extent cx="5486400" cy="4540017"/>
+            <wp:effectExtent l="0" t="0" r="0" b="0"/>
             <wp:docPr id="3" name="Picture 3"/>
             <wp:cNvGraphicFramePr>
               <a:graphicFrameLocks xmlns:a="http://schemas.openxmlformats.org/drawingml/2006/main" noChangeAspect="1"/>
@@ -8869,7 +8895,7 @@
                     <pic:cNvPicPr/>
                   </pic:nvPicPr>
                   <pic:blipFill>
-                    <a:blip r:embed="rId15" cstate="print">
+                    <a:blip r:embed="rId14" cstate="print">
                       <a:extLst>
                         <a:ext uri="{28A0092B-C50C-407E-A947-70E740481C1C}">
                           <a14:useLocalDpi xmlns:a14="http://schemas.microsoft.com/office/drawing/2010/main" val="0"/>
@@ -8883,7 +8909,7 @@
                   <pic:spPr>
                     <a:xfrm>
                       <a:off x="0" y="0"/>
-                      <a:ext cx="5524514" cy="4297680"/>
+                      <a:ext cx="5486400" cy="4540017"/>
                     </a:xfrm>
                     <a:prstGeom prst="rect">
                       <a:avLst/>
@@ -8944,49 +8970,33 @@
         <w:rPr>
           <w:b w:val="0"/>
         </w:rPr>
-        <w:t xml:space="preserve">Image simulation using Zemax and PyZDDE: (a) </w:t>
-      </w:r>
-      <w:commentRangeStart w:id="6"/>
+        <w:t xml:space="preserve">Image simulation using Zemax and PyZDDE: (a) Setup. (b) </w:t>
+      </w:r>
       <w:r>
         <w:rPr>
           <w:b w:val="0"/>
         </w:rPr>
-        <w:t xml:space="preserve">Setup. </w:t>
-      </w:r>
-      <w:commentRangeEnd w:id="6"/>
-      <w:r>
-        <w:rPr>
-          <w:rStyle w:val="CommentReference"/>
+        <w:t xml:space="preserve">Photograph </w:t>
+      </w:r>
+      <w:r>
+        <w:rPr>
           <w:b w:val="0"/>
-          <w:bCs w:val="0"/>
-        </w:rPr>
-        <w:commentReference w:id="6"/>
+        </w:rPr>
+        <w:t>for</w:t>
       </w:r>
       <w:r>
         <w:rPr>
           <w:b w:val="0"/>
         </w:rPr>
-        <w:t xml:space="preserve">(b) </w:t>
-      </w:r>
-      <w:r>
-        <w:rPr>
-          <w:b w:val="0"/>
-        </w:rPr>
-        <w:t xml:space="preserve">Photograph </w:t>
-      </w:r>
-      <w:r>
-        <w:rPr>
-          <w:b w:val="0"/>
-        </w:rPr>
-        <w:t>for</w:t>
-      </w:r>
-      <w:r>
-        <w:rPr>
-          <w:b w:val="0"/>
-        </w:rPr>
         <w:t xml:space="preserve"> </w:t>
       </w:r>
       <m:oMath>
+        <m:r>
+          <w:rPr>
+            <w:rFonts w:ascii="Cambria Math" w:hAnsi="Cambria Math"/>
+          </w:rPr>
+          <m:t>α=-8</m:t>
+        </m:r>
         <m:r>
           <m:rPr>
             <m:sty m:val="bi"/>
@@ -8994,7 +9004,7 @@
           <w:rPr>
             <w:rFonts w:ascii="Cambria Math" w:hAnsi="Cambria Math"/>
           </w:rPr>
-          <m:t>α=-6°</m:t>
+          <m:t>°</m:t>
         </m:r>
       </m:oMath>
       <w:r>
@@ -9188,7 +9198,19 @@
         <w:t>.</w:t>
       </w:r>
       <w:r>
-        <w:t xml:space="preserve"> Furthermore, if the camera parameters are known, then the transformation for image registration is known in closed form.</w:t>
+        <w:t xml:space="preserve"> </w:t>
+      </w:r>
+      <w:r>
+        <w:t>Also</w:t>
+      </w:r>
+      <w:r>
+        <w:t xml:space="preserve">, if the camera </w:t>
+      </w:r>
+      <w:r>
+        <w:t>is calibrated</w:t>
+      </w:r>
+      <w:r>
+        <w:t>, then the transformation for registration is known in closed form.</w:t>
       </w:r>
       <w:r>
         <w:t xml:space="preserve"> </w:t>
@@ -9381,7 +9403,7 @@
       <w:r>
         <w:t xml:space="preserve">PyZDDE: Release version 2.0.2. Zenodo. </w:t>
       </w:r>
-      <w:hyperlink r:id="rId18" w:history="1">
+      <w:hyperlink r:id="rId15" w:history="1">
         <w:r>
           <w:rPr>
             <w:rStyle w:val="Hyperlink"/>
@@ -9403,49 +9425,6 @@
     </w:sectPr>
   </w:body>
 </w:document>
-</file>
-
-<file path=word/comments.xml><?xml version="1.0" encoding="utf-8"?>
-<w:comments xmlns:wpc="http://schemas.microsoft.com/office/word/2010/wordprocessingCanvas" xmlns:cx="http://schemas.microsoft.com/office/drawing/2014/chartex" xmlns:cx1="http://schemas.microsoft.com/office/drawing/2015/9/8/chartex" xmlns:cx2="http://schemas.microsoft.com/office/drawing/2015/10/21/chartex" xmlns:mc="http://schemas.openxmlformats.org/markup-compatibility/2006" xmlns:o="urn:schemas-microsoft-com:office:office" xmlns:r="http://schemas.openxmlformats.org/officeDocument/2006/relationships" xmlns:m="http://schemas.openxmlformats.org/officeDocument/2006/math" xmlns:v="urn:schemas-microsoft-com:vml" xmlns:wp14="http://schemas.microsoft.com/office/word/2010/wordprocessingDrawing" xmlns:wp="http://schemas.openxmlformats.org/drawingml/2006/wordprocessingDrawing" xmlns:w10="urn:schemas-microsoft-com:office:word" xmlns:w="http://schemas.openxmlformats.org/wordprocessingml/2006/main" xmlns:w14="http://schemas.microsoft.com/office/word/2010/wordml" xmlns:w15="http://schemas.microsoft.com/office/word/2012/wordml" xmlns:w16se="http://schemas.microsoft.com/office/word/2015/wordml/symex" xmlns:wpg="http://schemas.microsoft.com/office/word/2010/wordprocessingGroup" xmlns:wpi="http://schemas.microsoft.com/office/word/2010/wordprocessingInk" xmlns:wne="http://schemas.microsoft.com/office/word/2006/wordml" xmlns:wps="http://schemas.microsoft.com/office/word/2010/wordprocessingShape" mc:Ignorable="w14 w15 w16se wp14">
-  <w:comment w:id="6" w:author="indranil sinharoy" w:date="2016-03-09T14:47:00Z" w:initials="INSR">
-    <w:p>
-      <w:pPr>
-        <w:pStyle w:val="CommentText"/>
-        <w:numPr>
-          <w:ilvl w:val="0"/>
-          <w:numId w:val="8"/>
-        </w:numPr>
-      </w:pPr>
-      <w:r>
-        <w:rPr>
-          <w:rStyle w:val="CommentReference"/>
-        </w:rPr>
-        <w:annotationRef/>
-      </w:r>
-      <w:r>
-        <w:t xml:space="preserve"> Forgot units of “d”?</w:t>
-      </w:r>
-    </w:p>
-    <w:p>
-      <w:pPr>
-        <w:pStyle w:val="CommentText"/>
-        <w:numPr>
-          <w:ilvl w:val="0"/>
-          <w:numId w:val="8"/>
-        </w:numPr>
-      </w:pPr>
-      <w:r>
-        <w:t xml:space="preserve"> New sensor size: 6.0 x 5.0 mm</w:t>
-      </w:r>
-    </w:p>
-  </w:comment>
-</w:comments>
-</file>
-
-<file path=word/commentsExtended.xml><?xml version="1.0" encoding="utf-8"?>
-<w15:commentsEx xmlns:wpc="http://schemas.microsoft.com/office/word/2010/wordprocessingCanvas" xmlns:cx="http://schemas.microsoft.com/office/drawing/2014/chartex" xmlns:cx1="http://schemas.microsoft.com/office/drawing/2015/9/8/chartex" xmlns:cx2="http://schemas.microsoft.com/office/drawing/2015/10/21/chartex" xmlns:mc="http://schemas.openxmlformats.org/markup-compatibility/2006" xmlns:o="urn:schemas-microsoft-com:office:office" xmlns:r="http://schemas.openxmlformats.org/officeDocument/2006/relationships" xmlns:m="http://schemas.openxmlformats.org/officeDocument/2006/math" xmlns:v="urn:schemas-microsoft-com:vml" xmlns:wp14="http://schemas.microsoft.com/office/word/2010/wordprocessingDrawing" xmlns:wp="http://schemas.openxmlformats.org/drawingml/2006/wordprocessingDrawing" xmlns:w10="urn:schemas-microsoft-com:office:word" xmlns:w="http://schemas.openxmlformats.org/wordprocessingml/2006/main" xmlns:w14="http://schemas.microsoft.com/office/word/2010/wordml" xmlns:w15="http://schemas.microsoft.com/office/word/2012/wordml" xmlns:w16se="http://schemas.microsoft.com/office/word/2015/wordml/symex" xmlns:wpg="http://schemas.microsoft.com/office/word/2010/wordprocessingGroup" xmlns:wpi="http://schemas.microsoft.com/office/word/2010/wordprocessingInk" xmlns:wne="http://schemas.microsoft.com/office/word/2006/wordml" xmlns:wps="http://schemas.microsoft.com/office/word/2010/wordprocessingShape" mc:Ignorable="w14 w15 w16se wp14">
-  <w15:commentEx w15:paraId="6F4B99FE" w15:done="0"/>
-</w15:commentsEx>
 </file>
 
 <file path=word/customizations.xml><?xml version="1.0" encoding="utf-8"?>
@@ -9879,14 +9858,6 @@
     <w:abstractNumId w:val="1"/>
   </w:num>
 </w:numbering>
-</file>
-
-<file path=word/people.xml><?xml version="1.0" encoding="utf-8"?>
-<w15:people xmlns:wpc="http://schemas.microsoft.com/office/word/2010/wordprocessingCanvas" xmlns:cx="http://schemas.microsoft.com/office/drawing/2014/chartex" xmlns:cx1="http://schemas.microsoft.com/office/drawing/2015/9/8/chartex" xmlns:cx2="http://schemas.microsoft.com/office/drawing/2015/10/21/chartex" xmlns:mc="http://schemas.openxmlformats.org/markup-compatibility/2006" xmlns:o="urn:schemas-microsoft-com:office:office" xmlns:r="http://schemas.openxmlformats.org/officeDocument/2006/relationships" xmlns:m="http://schemas.openxmlformats.org/officeDocument/2006/math" xmlns:v="urn:schemas-microsoft-com:vml" xmlns:wp14="http://schemas.microsoft.com/office/word/2010/wordprocessingDrawing" xmlns:wp="http://schemas.openxmlformats.org/drawingml/2006/wordprocessingDrawing" xmlns:w10="urn:schemas-microsoft-com:office:word" xmlns:w="http://schemas.openxmlformats.org/wordprocessingml/2006/main" xmlns:w14="http://schemas.microsoft.com/office/word/2010/wordml" xmlns:w15="http://schemas.microsoft.com/office/word/2012/wordml" xmlns:w16se="http://schemas.microsoft.com/office/word/2015/wordml/symex" xmlns:wpg="http://schemas.microsoft.com/office/word/2010/wordprocessingGroup" xmlns:wpi="http://schemas.microsoft.com/office/word/2010/wordprocessingInk" xmlns:wne="http://schemas.microsoft.com/office/word/2006/wordml" xmlns:wps="http://schemas.microsoft.com/office/word/2010/wordprocessingShape" mc:Ignorable="w14 w15 w16se wp14">
-  <w15:person w15:author="indranil sinharoy">
-    <w15:presenceInfo w15:providerId="Windows Live" w15:userId="9a8580629f44550d"/>
-  </w15:person>
-</w15:people>
 </file>
 
 <file path=word/styles.xml><?xml version="1.0" encoding="utf-8"?>
@@ -10888,7 +10859,7 @@
 </file>
 
 <file path=customXml/itemProps1.xml><?xml version="1.0" encoding="utf-8"?>
-<ds:datastoreItem xmlns:ds="http://schemas.openxmlformats.org/officeDocument/2006/customXml" ds:itemID="{D6E37CD8-1F54-4D14-B321-D890BA9D8809}">
+<ds:datastoreItem xmlns:ds="http://schemas.openxmlformats.org/officeDocument/2006/customXml" ds:itemID="{2AF94050-7413-44AC-BBDD-C697611FCE97}">
   <ds:schemaRefs>
     <ds:schemaRef ds:uri="http://schemas.openxmlformats.org/officeDocument/2006/bibliography"/>
   </ds:schemaRefs>

</xml_diff>